<commit_message>
update solution for cant open webs
</commit_message>
<xml_diff>
--- a/Work Instruction.docx
+++ b/Work Instruction.docx
@@ -161,6 +161,188 @@
         <w:t>ubi@2016</w:t>
       </w:r>
     </w:p>
+    <w:p>
+      <w:pPr>
+        <w:pStyle w:val="a7"/>
+        <w:numPr>
+          <w:ilvl w:val="0"/>
+          <w:numId w:val="1"/>
+        </w:numPr>
+        <w:ind w:firstLineChars="0"/>
+      </w:pPr>
+      <w:r>
+        <w:rPr>
+          <w:rFonts w:hint="eastAsia"/>
+        </w:rPr>
+        <w:t>电脑出现可以上网但是网页打不开，解决方法</w:t>
+      </w:r>
+    </w:p>
+    <w:p>
+      <w:pPr>
+        <w:pStyle w:val="a7"/>
+        <w:ind w:left="360" w:firstLineChars="0" w:firstLine="0"/>
+      </w:pPr>
+      <w:r>
+        <w:rPr>
+          <w:noProof/>
+        </w:rPr>
+        <w:drawing>
+          <wp:inline distT="0" distB="0" distL="0" distR="0" wp14:anchorId="4514634F" wp14:editId="5212342C">
+            <wp:extent cx="5274310" cy="3262630"/>
+            <wp:effectExtent l="0" t="0" r="2540" b="0"/>
+            <wp:docPr id="12" name="图片 12"/>
+            <wp:cNvGraphicFramePr>
+              <a:graphicFrameLocks xmlns:a="http://schemas.openxmlformats.org/drawingml/2006/main" noChangeAspect="1"/>
+            </wp:cNvGraphicFramePr>
+            <a:graphic xmlns:a="http://schemas.openxmlformats.org/drawingml/2006/main">
+              <a:graphicData uri="http://schemas.openxmlformats.org/drawingml/2006/picture">
+                <pic:pic xmlns:pic="http://schemas.openxmlformats.org/drawingml/2006/picture">
+                  <pic:nvPicPr>
+                    <pic:cNvPr id="1" name=""/>
+                    <pic:cNvPicPr/>
+                  </pic:nvPicPr>
+                  <pic:blipFill>
+                    <a:blip r:embed="rId8"/>
+                    <a:stretch>
+                      <a:fillRect/>
+                    </a:stretch>
+                  </pic:blipFill>
+                  <pic:spPr>
+                    <a:xfrm>
+                      <a:off x="0" y="0"/>
+                      <a:ext cx="5274310" cy="3262630"/>
+                    </a:xfrm>
+                    <a:prstGeom prst="rect">
+                      <a:avLst/>
+                    </a:prstGeom>
+                  </pic:spPr>
+                </pic:pic>
+              </a:graphicData>
+            </a:graphic>
+          </wp:inline>
+        </w:drawing>
+      </w:r>
+    </w:p>
+    <w:p>
+      <w:pPr>
+        <w:pStyle w:val="a7"/>
+        <w:ind w:left="360" w:firstLineChars="0" w:firstLine="0"/>
+      </w:pPr>
+    </w:p>
+    <w:p>
+      <w:pPr>
+        <w:widowControl/>
+        <w:jc w:val="left"/>
+      </w:pPr>
+      <w:r>
+        <w:br w:type="page"/>
+      </w:r>
+    </w:p>
+    <w:p>
+      <w:pPr>
+        <w:pStyle w:val="a7"/>
+        <w:ind w:left="360" w:firstLineChars="0" w:firstLine="0"/>
+      </w:pPr>
+      <w:r>
+        <w:rPr>
+          <w:noProof/>
+        </w:rPr>
+        <w:lastRenderedPageBreak/>
+        <w:drawing>
+          <wp:inline distT="0" distB="0" distL="0" distR="0" wp14:anchorId="0F53B094" wp14:editId="4A2E1DB2">
+            <wp:extent cx="4810125" cy="6667500"/>
+            <wp:effectExtent l="0" t="0" r="9525" b="0"/>
+            <wp:docPr id="14" name="图片 14"/>
+            <wp:cNvGraphicFramePr>
+              <a:graphicFrameLocks xmlns:a="http://schemas.openxmlformats.org/drawingml/2006/main" noChangeAspect="1"/>
+            </wp:cNvGraphicFramePr>
+            <a:graphic xmlns:a="http://schemas.openxmlformats.org/drawingml/2006/main">
+              <a:graphicData uri="http://schemas.openxmlformats.org/drawingml/2006/picture">
+                <pic:pic xmlns:pic="http://schemas.openxmlformats.org/drawingml/2006/picture">
+                  <pic:nvPicPr>
+                    <pic:cNvPr id="1" name=""/>
+                    <pic:cNvPicPr/>
+                  </pic:nvPicPr>
+                  <pic:blipFill>
+                    <a:blip r:embed="rId9"/>
+                    <a:stretch>
+                      <a:fillRect/>
+                    </a:stretch>
+                  </pic:blipFill>
+                  <pic:spPr>
+                    <a:xfrm>
+                      <a:off x="0" y="0"/>
+                      <a:ext cx="4810125" cy="6667500"/>
+                    </a:xfrm>
+                    <a:prstGeom prst="rect">
+                      <a:avLst/>
+                    </a:prstGeom>
+                  </pic:spPr>
+                </pic:pic>
+              </a:graphicData>
+            </a:graphic>
+          </wp:inline>
+        </w:drawing>
+      </w:r>
+    </w:p>
+    <w:p>
+      <w:pPr>
+        <w:pStyle w:val="a7"/>
+        <w:ind w:left="360" w:firstLineChars="0" w:firstLine="0"/>
+      </w:pPr>
+    </w:p>
+    <w:p>
+      <w:pPr>
+        <w:pStyle w:val="a7"/>
+        <w:ind w:left="360" w:firstLineChars="0" w:firstLine="0"/>
+        <w:rPr>
+          <w:rFonts w:hint="eastAsia"/>
+        </w:rPr>
+      </w:pPr>
+      <w:r>
+        <w:rPr>
+          <w:noProof/>
+        </w:rPr>
+        <w:lastRenderedPageBreak/>
+        <w:drawing>
+          <wp:inline distT="0" distB="0" distL="0" distR="0" wp14:anchorId="1D31A3D0" wp14:editId="1FFC0276">
+            <wp:extent cx="4276725" cy="4229100"/>
+            <wp:effectExtent l="0" t="0" r="9525" b="0"/>
+            <wp:docPr id="15" name="图片 15"/>
+            <wp:cNvGraphicFramePr>
+              <a:graphicFrameLocks xmlns:a="http://schemas.openxmlformats.org/drawingml/2006/main" noChangeAspect="1"/>
+            </wp:cNvGraphicFramePr>
+            <a:graphic xmlns:a="http://schemas.openxmlformats.org/drawingml/2006/main">
+              <a:graphicData uri="http://schemas.openxmlformats.org/drawingml/2006/picture">
+                <pic:pic xmlns:pic="http://schemas.openxmlformats.org/drawingml/2006/picture">
+                  <pic:nvPicPr>
+                    <pic:cNvPr id="1" name=""/>
+                    <pic:cNvPicPr/>
+                  </pic:nvPicPr>
+                  <pic:blipFill>
+                    <a:blip r:embed="rId10"/>
+                    <a:stretch>
+                      <a:fillRect/>
+                    </a:stretch>
+                  </pic:blipFill>
+                  <pic:spPr>
+                    <a:xfrm>
+                      <a:off x="0" y="0"/>
+                      <a:ext cx="4276725" cy="4229100"/>
+                    </a:xfrm>
+                    <a:prstGeom prst="rect">
+                      <a:avLst/>
+                    </a:prstGeom>
+                  </pic:spPr>
+                </pic:pic>
+              </a:graphicData>
+            </a:graphic>
+          </wp:inline>
+        </w:drawing>
+      </w:r>
+      <w:bookmarkStart w:id="0" w:name="_GoBack"/>
+      <w:bookmarkEnd w:id="0"/>
+    </w:p>
     <w:p/>
     <w:p>
       <w:r>
@@ -347,6 +529,7 @@
           <w:color w:val="333333"/>
           <w:shd w:val="clear" w:color="auto" w:fill="FFFFFF"/>
         </w:rPr>
+        <w:lastRenderedPageBreak/>
         <w:t>}</w:t>
       </w:r>
     </w:p>
@@ -499,7 +682,7 @@
           <w:szCs w:val="21"/>
         </w:rPr>
       </w:pPr>
-      <w:hyperlink r:id="rId8" w:history="1">
+      <w:hyperlink r:id="rId11" w:history="1">
         <w:r>
           <w:rPr>
             <w:rStyle w:val="a8"/>
@@ -516,7 +699,6 @@
           <w:color w:val="333333"/>
           <w:shd w:val="clear" w:color="auto" w:fill="FFFFFF"/>
         </w:rPr>
-        <w:lastRenderedPageBreak/>
         <w:t>/etc/sysconfig/network-scripts/ifcfg-eno16777736</w:t>
       </w:r>
       <w:r>
@@ -634,7 +816,7 @@
         </w:rPr>
         <w:t>中</w:t>
       </w:r>
-      <w:hyperlink r:id="rId9" w:tgtFrame="_blank" w:history="1">
+      <w:hyperlink r:id="rId12" w:tgtFrame="_blank" w:history="1">
         <w:r>
           <w:rPr>
             <w:rStyle w:val="a8"/>
@@ -691,7 +873,7 @@
         </w:rPr>
         <w:t>）收养它，这样，原先的子进程就会变成</w:t>
       </w:r>
-      <w:hyperlink r:id="rId10" w:tgtFrame="_blank" w:history="1">
+      <w:hyperlink r:id="rId13" w:tgtFrame="_blank" w:history="1">
         <w:r>
           <w:rPr>
             <w:rStyle w:val="a8"/>
@@ -1027,7 +1209,7 @@
           <w:szCs w:val="21"/>
         </w:rPr>
       </w:pPr>
-      <w:hyperlink r:id="rId11" w:history="1">
+      <w:hyperlink r:id="rId14" w:history="1">
         <w:r>
           <w:rPr>
             <w:rStyle w:val="a8"/>
@@ -1234,7 +1416,6 @@
           <w:sz w:val="21"/>
           <w:szCs w:val="21"/>
         </w:rPr>
-        <w:lastRenderedPageBreak/>
         <w:t>经过</w:t>
       </w:r>
       <w:r>
@@ -2613,6 +2794,7 @@
           <w:szCs w:val="19"/>
           <w:highlight w:val="lightGray"/>
         </w:rPr>
+        <w:lastRenderedPageBreak/>
         <w:tab/>
         <w:t xml:space="preserve">, </w:t>
       </w:r>
@@ -3118,245 +3300,498 @@
         <w:t>的start函数调用。</w:t>
       </w:r>
       <w:r>
+        <w:t>C</w:t>
+      </w:r>
+      <w:r>
+        <w:rPr>
+          <w:rFonts w:hint="eastAsia"/>
+        </w:rPr>
+        <w:t>onnection</w:t>
+      </w:r>
+      <w:r>
+        <w:t>_manager</w:t>
+      </w:r>
+      <w:r>
+        <w:rPr>
+          <w:rFonts w:hint="eastAsia"/>
+        </w:rPr>
+        <w:t>的start被</w:t>
+      </w:r>
+    </w:p>
+    <w:p/>
+    <w:p>
+      <w:r>
+        <w:rPr>
+          <w:rFonts w:hint="eastAsia"/>
+        </w:rPr>
+        <w:t>权重：</w:t>
+      </w:r>
+    </w:p>
+    <w:p>
+      <w:r>
+        <w:rPr>
+          <w:rFonts w:hint="eastAsia"/>
+        </w:rPr>
+        <w:t>账户A被创建时，可以设置sign</w:t>
+      </w:r>
+      <w:r>
+        <w:t>1</w:t>
+      </w:r>
+      <w:r>
+        <w:rPr>
+          <w:rFonts w:hint="eastAsia"/>
+        </w:rPr>
+        <w:t>是B，signer</w:t>
+      </w:r>
+      <w:r>
+        <w:t xml:space="preserve">2 </w:t>
+      </w:r>
+      <w:r>
+        <w:rPr>
+          <w:rFonts w:hint="eastAsia"/>
+        </w:rPr>
+        <w:t>是A，初始化权重。同时A自己有master权重。</w:t>
+      </w:r>
+    </w:p>
+    <w:p>
+      <w:r>
+        <w:rPr>
+          <w:rFonts w:hint="eastAsia"/>
+        </w:rPr>
+        <w:t>之后可以通过</w:t>
+      </w:r>
+      <w:r>
+        <w:t>设置帐号权重值</w:t>
+      </w:r>
+      <w:r>
+        <w:rPr>
+          <w:rFonts w:hint="eastAsia"/>
+        </w:rPr>
+        <w:t>这一交易类型进行重新设置。</w:t>
+      </w:r>
+    </w:p>
+    <w:p>
+      <w:r>
+        <w:rPr>
+          <w:rFonts w:hint="eastAsia"/>
+        </w:rPr>
+        <w:t>每个账号有三个权重门限值，high&gt;media</w:t>
+      </w:r>
+      <w:r>
+        <w:t>&gt;</w:t>
+      </w:r>
+      <w:r>
+        <w:rPr>
+          <w:rFonts w:hint="eastAsia"/>
+        </w:rPr>
+        <w:t>low</w:t>
+      </w:r>
+    </w:p>
+    <w:p>
+      <w:r>
+        <w:rPr>
+          <w:rFonts w:hint="eastAsia"/>
+        </w:rPr>
+        <w:t>其中设置属性需要达到high门限，其他动作需要media门限。</w:t>
+      </w:r>
+    </w:p>
+    <w:p>
+      <w:r>
+        <w:rPr>
+          <w:rFonts w:hint="eastAsia"/>
+        </w:rPr>
+        <w:t>A发行一个资产，</w:t>
+      </w:r>
+      <w:r>
+        <w:rPr>
+          <w:rFonts w:hint="eastAsia"/>
+        </w:rPr>
+        <w:t>privkey中选择了A+B,则验证A的master权重+</w:t>
+      </w:r>
+      <w:r>
+        <w:t>B</w:t>
+      </w:r>
+      <w:r>
+        <w:rPr>
+          <w:rFonts w:hint="eastAsia"/>
+        </w:rPr>
+        <w:t>的权重&gt;=media</w:t>
+      </w:r>
+    </w:p>
+    <w:p>
+      <w:r>
+        <w:t>A</w:t>
+      </w:r>
+      <w:r>
+        <w:rPr>
+          <w:rFonts w:hint="eastAsia"/>
+        </w:rPr>
+        <w:t>发行一个资产，privkey中选择了B+</w:t>
+      </w:r>
+      <w:r>
+        <w:t>C,</w:t>
+      </w:r>
+      <w:r>
+        <w:rPr>
+          <w:rFonts w:hint="eastAsia"/>
+        </w:rPr>
+        <w:t>则验证B的权重+</w:t>
+      </w:r>
+      <w:r>
+        <w:t>C</w:t>
+      </w:r>
+      <w:r>
+        <w:rPr>
+          <w:rFonts w:hint="eastAsia"/>
+        </w:rPr>
+        <w:t>的权重&gt;=media</w:t>
+      </w:r>
+    </w:p>
+    <w:p/>
+    <w:p>
+      <w:pPr>
+        <w:pStyle w:val="1"/>
+      </w:pPr>
+      <w:r>
+        <w:t>P</w:t>
+      </w:r>
+      <w:r>
+        <w:rPr>
+          <w:rFonts w:hint="eastAsia"/>
+        </w:rPr>
+        <w:t>ost</w:t>
+      </w:r>
+      <w:r>
+        <w:t>greSQL</w:t>
+      </w:r>
+    </w:p>
+    <w:p>
+      <w:r>
+        <w:rPr>
+          <w:rFonts w:hint="eastAsia"/>
+        </w:rPr>
+        <w:t>只有root有权限su</w:t>
+      </w:r>
+      <w:r>
+        <w:t xml:space="preserve"> </w:t>
+      </w:r>
+      <w:r>
+        <w:rPr>
+          <w:rFonts w:hint="eastAsia"/>
+        </w:rPr>
+        <w:t>postgres</w:t>
+      </w:r>
+    </w:p>
+    <w:p>
+      <w:r>
+        <w:rPr>
+          <w:rFonts w:hint="eastAsia"/>
+        </w:rPr>
+        <w:t>如果在别的账户下只能sudo</w:t>
+      </w:r>
+      <w:r>
+        <w:t xml:space="preserve"> </w:t>
+      </w:r>
+      <w:r>
+        <w:rPr>
+          <w:rFonts w:hint="eastAsia"/>
+        </w:rPr>
+        <w:t>su</w:t>
+      </w:r>
+      <w:r>
+        <w:t xml:space="preserve"> </w:t>
+      </w:r>
+      <w:r>
+        <w:rPr>
+          <w:rFonts w:hint="eastAsia"/>
+        </w:rPr>
+        <w:t>postgres</w:t>
+      </w:r>
+    </w:p>
+    <w:p/>
+    <w:p>
+      <w:pPr>
+        <w:pStyle w:val="1"/>
+      </w:pPr>
+      <w:r>
+        <w:t>M</w:t>
+      </w:r>
+      <w:r>
+        <w:rPr>
+          <w:rFonts w:hint="eastAsia"/>
+        </w:rPr>
+        <w:t>y</w:t>
+      </w:r>
+      <w:r>
+        <w:t>S</w:t>
+      </w:r>
+      <w:r>
+        <w:rPr>
+          <w:rFonts w:hint="eastAsia"/>
+        </w:rPr>
+        <w:t>ql</w:t>
+      </w:r>
+    </w:p>
+    <w:p>
+      <w:r>
+        <w:rPr>
+          <w:rFonts w:hint="eastAsia"/>
+        </w:rPr>
+        <w:t>登录：</w:t>
+      </w:r>
+    </w:p>
+    <w:p>
+      <w:pPr>
+        <w:rPr>
+          <w:rFonts w:ascii="Verdana" w:hAnsi="Verdana"/>
+          <w:color w:val="000000"/>
+          <w:sz w:val="20"/>
+          <w:szCs w:val="20"/>
+          <w:shd w:val="clear" w:color="auto" w:fill="FEFEF2"/>
+        </w:rPr>
+      </w:pPr>
+      <w:r>
+        <w:rPr>
+          <w:rFonts w:ascii="Verdana" w:hAnsi="Verdana"/>
+          <w:color w:val="000000"/>
+          <w:sz w:val="20"/>
+          <w:szCs w:val="20"/>
+          <w:shd w:val="clear" w:color="auto" w:fill="FEFEF2"/>
+        </w:rPr>
+        <w:t>[root@localhost classes]# mysql -u root -p</w:t>
+      </w:r>
+    </w:p>
+    <w:p>
+      <w:pPr>
+        <w:rPr>
+          <w:rFonts w:ascii="Verdana" w:hAnsi="Verdana"/>
+          <w:color w:val="000000"/>
+          <w:sz w:val="20"/>
+          <w:szCs w:val="20"/>
+          <w:shd w:val="clear" w:color="auto" w:fill="FEFEF2"/>
+        </w:rPr>
+      </w:pPr>
+      <w:r>
+        <w:rPr>
+          <w:rFonts w:ascii="Verdana" w:hAnsi="Verdana"/>
+          <w:color w:val="000000"/>
+          <w:sz w:val="20"/>
+          <w:szCs w:val="20"/>
+          <w:shd w:val="clear" w:color="auto" w:fill="FEFEF2"/>
+        </w:rPr>
+        <w:t>Enter password:</w:t>
+      </w:r>
+    </w:p>
+    <w:p>
+      <w:pPr>
+        <w:rPr>
+          <w:rFonts w:ascii="Verdana" w:hAnsi="Verdana"/>
+          <w:color w:val="000000"/>
+          <w:sz w:val="20"/>
+          <w:szCs w:val="20"/>
+          <w:shd w:val="clear" w:color="auto" w:fill="FEFEF2"/>
+        </w:rPr>
+      </w:pPr>
+      <w:r>
+        <w:rPr>
+          <w:rFonts w:ascii="Verdana" w:hAnsi="Verdana" w:hint="eastAsia"/>
+          <w:color w:val="000000"/>
+          <w:sz w:val="20"/>
+          <w:szCs w:val="20"/>
+          <w:shd w:val="clear" w:color="auto" w:fill="FEFEF2"/>
+        </w:rPr>
+        <w:t>（直接输入密码此处不回显）</w:t>
+      </w:r>
+    </w:p>
+    <w:p>
+      <w:pPr>
+        <w:rPr>
+          <w:rFonts w:ascii="Verdana" w:hAnsi="Verdana"/>
+          <w:color w:val="000000"/>
+          <w:sz w:val="20"/>
+          <w:szCs w:val="20"/>
+          <w:shd w:val="clear" w:color="auto" w:fill="FEFEF2"/>
+        </w:rPr>
+      </w:pPr>
+      <w:r>
+        <w:rPr>
+          <w:rFonts w:ascii="Verdana" w:hAnsi="Verdana" w:hint="eastAsia"/>
+          <w:color w:val="000000"/>
+          <w:sz w:val="20"/>
+          <w:szCs w:val="20"/>
+          <w:shd w:val="clear" w:color="auto" w:fill="FEFEF2"/>
+        </w:rPr>
+        <w:t>看数据库：</w:t>
+      </w:r>
+    </w:p>
+    <w:p>
+      <w:pPr>
+        <w:rPr>
+          <w:rFonts w:ascii="Verdana" w:hAnsi="Verdana"/>
+          <w:color w:val="000000"/>
+          <w:sz w:val="20"/>
+          <w:szCs w:val="20"/>
+          <w:shd w:val="clear" w:color="auto" w:fill="FEFEF2"/>
+        </w:rPr>
+      </w:pPr>
+      <w:r>
+        <w:rPr>
+          <w:rFonts w:ascii="Verdana" w:hAnsi="Verdana"/>
+          <w:color w:val="000000"/>
+          <w:sz w:val="20"/>
+          <w:szCs w:val="20"/>
+          <w:shd w:val="clear" w:color="auto" w:fill="FEFEF2"/>
+        </w:rPr>
+        <w:t xml:space="preserve">mysql&gt; </w:t>
+      </w:r>
+      <w:bookmarkStart w:id="1" w:name="OLE_LINK1"/>
+      <w:r>
+        <w:rPr>
+          <w:rFonts w:ascii="Verdana" w:hAnsi="Verdana"/>
+          <w:color w:val="000000"/>
+          <w:sz w:val="20"/>
+          <w:szCs w:val="20"/>
+          <w:shd w:val="clear" w:color="auto" w:fill="FEFEF2"/>
+        </w:rPr>
+        <w:t>show databases</w:t>
+      </w:r>
+      <w:r>
+        <w:rPr>
+          <w:rFonts w:ascii="Verdana" w:hAnsi="Verdana"/>
+          <w:color w:val="000000"/>
+          <w:sz w:val="20"/>
+          <w:szCs w:val="20"/>
+          <w:shd w:val="clear" w:color="auto" w:fill="FEFEF2"/>
+        </w:rPr>
+        <w:t>;</w:t>
+      </w:r>
+    </w:p>
+    <w:bookmarkEnd w:id="1"/>
+    <w:p>
+      <w:pPr>
+        <w:rPr>
+          <w:rFonts w:ascii="Verdana" w:hAnsi="Verdana"/>
+          <w:color w:val="000000"/>
+          <w:sz w:val="20"/>
+          <w:szCs w:val="20"/>
+          <w:shd w:val="clear" w:color="auto" w:fill="FEFEF2"/>
+        </w:rPr>
+      </w:pPr>
+      <w:r>
+        <w:rPr>
+          <w:rFonts w:ascii="Verdana" w:hAnsi="Verdana"/>
+          <w:color w:val="000000"/>
+          <w:sz w:val="20"/>
+          <w:szCs w:val="20"/>
+          <w:shd w:val="clear" w:color="auto" w:fill="FEFEF2"/>
+        </w:rPr>
+        <w:t>+--------------------+</w:t>
+      </w:r>
+    </w:p>
+    <w:p>
+      <w:pPr>
+        <w:rPr>
+          <w:rFonts w:ascii="Verdana" w:hAnsi="Verdana"/>
+          <w:color w:val="000000"/>
+          <w:sz w:val="20"/>
+          <w:szCs w:val="20"/>
+          <w:shd w:val="clear" w:color="auto" w:fill="FEFEF2"/>
+        </w:rPr>
+      </w:pPr>
+      <w:r>
+        <w:rPr>
+          <w:rFonts w:ascii="Verdana" w:hAnsi="Verdana"/>
+          <w:color w:val="000000"/>
+          <w:sz w:val="20"/>
+          <w:szCs w:val="20"/>
+          <w:shd w:val="clear" w:color="auto" w:fill="FEFEF2"/>
+        </w:rPr>
+        <w:t>| Database           |</w:t>
+      </w:r>
+    </w:p>
+    <w:p>
+      <w:pPr>
+        <w:rPr>
+          <w:rFonts w:ascii="Verdana" w:hAnsi="Verdana"/>
+          <w:color w:val="000000"/>
+          <w:sz w:val="20"/>
+          <w:szCs w:val="20"/>
+          <w:shd w:val="clear" w:color="auto" w:fill="FEFEF2"/>
+        </w:rPr>
+      </w:pPr>
+      <w:r>
+        <w:rPr>
+          <w:rFonts w:ascii="Verdana" w:hAnsi="Verdana"/>
+          <w:color w:val="000000"/>
+          <w:sz w:val="20"/>
+          <w:szCs w:val="20"/>
+          <w:shd w:val="clear" w:color="auto" w:fill="FEFEF2"/>
+        </w:rPr>
+        <w:t>+--------------------+</w:t>
+      </w:r>
+    </w:p>
+    <w:p>
+      <w:pPr>
+        <w:rPr>
+          <w:rFonts w:ascii="Verdana" w:hAnsi="Verdana"/>
+          <w:color w:val="000000"/>
+          <w:sz w:val="20"/>
+          <w:szCs w:val="20"/>
+          <w:shd w:val="clear" w:color="auto" w:fill="FEFEF2"/>
+        </w:rPr>
+      </w:pPr>
+      <w:r>
+        <w:rPr>
+          <w:rFonts w:ascii="Verdana" w:hAnsi="Verdana"/>
+          <w:color w:val="000000"/>
+          <w:sz w:val="20"/>
+          <w:szCs w:val="20"/>
+          <w:shd w:val="clear" w:color="auto" w:fill="FEFEF2"/>
+        </w:rPr>
+        <w:t>| information_schema |</w:t>
+      </w:r>
+    </w:p>
+    <w:p>
+      <w:pPr>
+        <w:rPr>
+          <w:rFonts w:ascii="Verdana" w:hAnsi="Verdana"/>
+          <w:color w:val="000000"/>
+          <w:sz w:val="20"/>
+          <w:szCs w:val="20"/>
+          <w:shd w:val="clear" w:color="auto" w:fill="FEFEF2"/>
+        </w:rPr>
+      </w:pPr>
+      <w:r>
+        <w:rPr>
+          <w:rFonts w:ascii="Verdana" w:hAnsi="Verdana"/>
+          <w:color w:val="000000"/>
+          <w:sz w:val="20"/>
+          <w:szCs w:val="20"/>
+          <w:shd w:val="clear" w:color="auto" w:fill="FEFEF2"/>
+        </w:rPr>
+        <w:t>| api                |</w:t>
+      </w:r>
+    </w:p>
+    <w:p>
+      <w:pPr>
+        <w:rPr>
+          <w:rFonts w:ascii="Verdana" w:hAnsi="Verdana"/>
+          <w:color w:val="000000"/>
+          <w:sz w:val="20"/>
+          <w:szCs w:val="20"/>
+          <w:shd w:val="clear" w:color="auto" w:fill="FEFEF2"/>
+        </w:rPr>
+      </w:pPr>
+      <w:r>
+        <w:rPr>
+          <w:rFonts w:ascii="Verdana" w:hAnsi="Verdana"/>
+          <w:color w:val="000000"/>
+          <w:sz w:val="20"/>
+          <w:szCs w:val="20"/>
+          <w:shd w:val="clear" w:color="auto" w:fill="FEFEF2"/>
+        </w:rPr>
         <w:lastRenderedPageBreak/>
-        <w:t>C</w:t>
-      </w:r>
-      <w:r>
-        <w:rPr>
-          <w:rFonts w:hint="eastAsia"/>
-        </w:rPr>
-        <w:t>onnection</w:t>
-      </w:r>
-      <w:r>
-        <w:t>_manager</w:t>
-      </w:r>
-      <w:r>
-        <w:rPr>
-          <w:rFonts w:hint="eastAsia"/>
-        </w:rPr>
-        <w:t>的start被</w:t>
-      </w:r>
-    </w:p>
-    <w:p/>
-    <w:p>
-      <w:r>
-        <w:rPr>
-          <w:rFonts w:hint="eastAsia"/>
-        </w:rPr>
-        <w:t>权重：</w:t>
-      </w:r>
-    </w:p>
-    <w:p>
-      <w:r>
-        <w:rPr>
-          <w:rFonts w:hint="eastAsia"/>
-        </w:rPr>
-        <w:t>账户A被创建时，可以设置sign</w:t>
-      </w:r>
-      <w:r>
-        <w:t>1</w:t>
-      </w:r>
-      <w:r>
-        <w:rPr>
-          <w:rFonts w:hint="eastAsia"/>
-        </w:rPr>
-        <w:t>是B，signer</w:t>
-      </w:r>
-      <w:r>
-        <w:t xml:space="preserve">2 </w:t>
-      </w:r>
-      <w:r>
-        <w:rPr>
-          <w:rFonts w:hint="eastAsia"/>
-        </w:rPr>
-        <w:t>是A，初始化权重。同时A自己有master权重。</w:t>
-      </w:r>
-    </w:p>
-    <w:p>
-      <w:r>
-        <w:rPr>
-          <w:rFonts w:hint="eastAsia"/>
-        </w:rPr>
-        <w:t>之后可以通过</w:t>
-      </w:r>
-      <w:r>
-        <w:t>设置帐号权重值</w:t>
-      </w:r>
-      <w:r>
-        <w:rPr>
-          <w:rFonts w:hint="eastAsia"/>
-        </w:rPr>
-        <w:t>这一交易类型进行重新设置。</w:t>
-      </w:r>
-    </w:p>
-    <w:p>
-      <w:r>
-        <w:rPr>
-          <w:rFonts w:hint="eastAsia"/>
-        </w:rPr>
-        <w:t>每个账号有三个权重门限值，high&gt;media</w:t>
-      </w:r>
-      <w:r>
-        <w:t>&gt;</w:t>
-      </w:r>
-      <w:r>
-        <w:rPr>
-          <w:rFonts w:hint="eastAsia"/>
-        </w:rPr>
-        <w:t>low</w:t>
-      </w:r>
-    </w:p>
-    <w:p>
-      <w:r>
-        <w:rPr>
-          <w:rFonts w:hint="eastAsia"/>
-        </w:rPr>
-        <w:t>其中设置属性需要达到high门限，其他动作需要media门限。</w:t>
-      </w:r>
-    </w:p>
-    <w:p>
-      <w:r>
-        <w:rPr>
-          <w:rFonts w:hint="eastAsia"/>
-        </w:rPr>
-        <w:t>A发行一个资产，</w:t>
-      </w:r>
-      <w:r>
-        <w:rPr>
-          <w:rFonts w:hint="eastAsia"/>
-        </w:rPr>
-        <w:t>privkey中选择了A+B,则验证A的master权重+</w:t>
-      </w:r>
-      <w:r>
-        <w:t>B</w:t>
-      </w:r>
-      <w:r>
-        <w:rPr>
-          <w:rFonts w:hint="eastAsia"/>
-        </w:rPr>
-        <w:t>的权重&gt;=media</w:t>
-      </w:r>
-    </w:p>
-    <w:p>
-      <w:r>
-        <w:t>A</w:t>
-      </w:r>
-      <w:r>
-        <w:rPr>
-          <w:rFonts w:hint="eastAsia"/>
-        </w:rPr>
-        <w:t>发行一个资产，privkey中选择了B+</w:t>
-      </w:r>
-      <w:r>
-        <w:t>C,</w:t>
-      </w:r>
-      <w:r>
-        <w:rPr>
-          <w:rFonts w:hint="eastAsia"/>
-        </w:rPr>
-        <w:t>则验证B的权重+</w:t>
-      </w:r>
-      <w:r>
-        <w:t>C</w:t>
-      </w:r>
-      <w:r>
-        <w:rPr>
-          <w:rFonts w:hint="eastAsia"/>
-        </w:rPr>
-        <w:t>的权重&gt;=media</w:t>
-      </w:r>
-    </w:p>
-    <w:p/>
-    <w:p>
-      <w:pPr>
-        <w:pStyle w:val="1"/>
-      </w:pPr>
-      <w:r>
-        <w:t>P</w:t>
-      </w:r>
-      <w:r>
-        <w:rPr>
-          <w:rFonts w:hint="eastAsia"/>
-        </w:rPr>
-        <w:t>ost</w:t>
-      </w:r>
-      <w:r>
-        <w:t>greSQL</w:t>
-      </w:r>
-    </w:p>
-    <w:p>
-      <w:r>
-        <w:rPr>
-          <w:rFonts w:hint="eastAsia"/>
-        </w:rPr>
-        <w:t>只有root有权限su</w:t>
-      </w:r>
-      <w:r>
-        <w:t xml:space="preserve"> </w:t>
-      </w:r>
-      <w:r>
-        <w:rPr>
-          <w:rFonts w:hint="eastAsia"/>
-        </w:rPr>
-        <w:t>postgres</w:t>
-      </w:r>
-    </w:p>
-    <w:p>
-      <w:r>
-        <w:rPr>
-          <w:rFonts w:hint="eastAsia"/>
-        </w:rPr>
-        <w:t>如果在别的账户下只能sudo</w:t>
-      </w:r>
-      <w:r>
-        <w:t xml:space="preserve"> </w:t>
-      </w:r>
-      <w:r>
-        <w:rPr>
-          <w:rFonts w:hint="eastAsia"/>
-        </w:rPr>
-        <w:t>su</w:t>
-      </w:r>
-      <w:r>
-        <w:t xml:space="preserve"> </w:t>
-      </w:r>
-      <w:r>
-        <w:rPr>
-          <w:rFonts w:hint="eastAsia"/>
-        </w:rPr>
-        <w:t>postgres</w:t>
-      </w:r>
-    </w:p>
-    <w:p/>
-    <w:p>
-      <w:pPr>
-        <w:pStyle w:val="1"/>
-      </w:pPr>
-      <w:r>
-        <w:t>M</w:t>
-      </w:r>
-      <w:r>
-        <w:rPr>
-          <w:rFonts w:hint="eastAsia"/>
-        </w:rPr>
-        <w:t>y</w:t>
-      </w:r>
-      <w:r>
-        <w:t>S</w:t>
-      </w:r>
-      <w:r>
-        <w:rPr>
-          <w:rFonts w:hint="eastAsia"/>
-        </w:rPr>
-        <w:t>ql</w:t>
-      </w:r>
-    </w:p>
-    <w:p>
-      <w:r>
-        <w:rPr>
-          <w:rFonts w:hint="eastAsia"/>
-        </w:rPr>
-        <w:t>登录：</w:t>
+        <w:t>| bbs_bumeng         |</w:t>
       </w:r>
     </w:p>
     <w:p>
@@ -3377,7 +3812,7 @@
           <w:szCs w:val="20"/>
           <w:shd w:val="clear" w:color="auto" w:fill="FEFEF2"/>
         </w:rPr>
-        <w:t>[root@localhost classes]# mysql -u root -p</w:t>
+        <w:t>| bubi_asset         |</w:t>
       </w:r>
     </w:p>
     <w:p>
@@ -3398,7 +3833,7 @@
           <w:szCs w:val="20"/>
           <w:shd w:val="clear" w:color="auto" w:fill="FEFEF2"/>
         </w:rPr>
-        <w:t>Enter password:</w:t>
+        <w:t>| bubi_dev           |</w:t>
       </w:r>
     </w:p>
     <w:p>
@@ -3413,13 +3848,202 @@
       </w:pPr>
       <w:r>
         <w:rPr>
+          <w:rFonts w:ascii="Verdana" w:hAnsi="Verdana"/>
+          <w:color w:val="000000"/>
+          <w:sz w:val="20"/>
+          <w:szCs w:val="20"/>
+          <w:shd w:val="clear" w:color="auto" w:fill="FEFEF2"/>
+        </w:rPr>
+        <w:t>| bubi_operation     |</w:t>
+      </w:r>
+    </w:p>
+    <w:p>
+      <w:pPr>
+        <w:rPr>
+          <w:rFonts w:ascii="Verdana" w:hAnsi="Verdana"/>
+          <w:color w:val="000000"/>
+          <w:sz w:val="20"/>
+          <w:szCs w:val="20"/>
+          <w:shd w:val="clear" w:color="auto" w:fill="FEFEF2"/>
+        </w:rPr>
+      </w:pPr>
+      <w:r>
+        <w:rPr>
+          <w:rFonts w:ascii="Verdana" w:hAnsi="Verdana"/>
+          <w:color w:val="000000"/>
+          <w:sz w:val="20"/>
+          <w:szCs w:val="20"/>
+          <w:shd w:val="clear" w:color="auto" w:fill="FEFEF2"/>
+        </w:rPr>
+        <w:t>| bubi_uc            |</w:t>
+      </w:r>
+    </w:p>
+    <w:p>
+      <w:pPr>
+        <w:rPr>
+          <w:rFonts w:ascii="Verdana" w:hAnsi="Verdana"/>
+          <w:color w:val="000000"/>
+          <w:sz w:val="20"/>
+          <w:szCs w:val="20"/>
+          <w:shd w:val="clear" w:color="auto" w:fill="FEFEF2"/>
+        </w:rPr>
+      </w:pPr>
+      <w:r>
+        <w:rPr>
+          <w:rFonts w:ascii="Verdana" w:hAnsi="Verdana"/>
+          <w:color w:val="000000"/>
+          <w:sz w:val="20"/>
+          <w:szCs w:val="20"/>
+          <w:shd w:val="clear" w:color="auto" w:fill="FEFEF2"/>
+        </w:rPr>
+        <w:t>| monitor            |</w:t>
+      </w:r>
+    </w:p>
+    <w:p>
+      <w:pPr>
+        <w:rPr>
+          <w:rFonts w:ascii="Verdana" w:hAnsi="Verdana"/>
+          <w:color w:val="000000"/>
+          <w:sz w:val="20"/>
+          <w:szCs w:val="20"/>
+          <w:shd w:val="clear" w:color="auto" w:fill="FEFEF2"/>
+        </w:rPr>
+      </w:pPr>
+      <w:r>
+        <w:rPr>
+          <w:rFonts w:ascii="Verdana" w:hAnsi="Verdana"/>
+          <w:color w:val="000000"/>
+          <w:sz w:val="20"/>
+          <w:szCs w:val="20"/>
+          <w:shd w:val="clear" w:color="auto" w:fill="FEFEF2"/>
+        </w:rPr>
+        <w:t>| mysql              |</w:t>
+      </w:r>
+    </w:p>
+    <w:p>
+      <w:pPr>
+        <w:rPr>
+          <w:rFonts w:ascii="Verdana" w:hAnsi="Verdana"/>
+          <w:color w:val="000000"/>
+          <w:sz w:val="20"/>
+          <w:szCs w:val="20"/>
+          <w:shd w:val="clear" w:color="auto" w:fill="FEFEF2"/>
+        </w:rPr>
+      </w:pPr>
+      <w:r>
+        <w:rPr>
+          <w:rFonts w:ascii="Verdana" w:hAnsi="Verdana"/>
+          <w:color w:val="000000"/>
+          <w:sz w:val="20"/>
+          <w:szCs w:val="20"/>
+          <w:shd w:val="clear" w:color="auto" w:fill="FEFEF2"/>
+        </w:rPr>
+        <w:t>| performance_schema |</w:t>
+      </w:r>
+    </w:p>
+    <w:p>
+      <w:pPr>
+        <w:rPr>
+          <w:rFonts w:ascii="Verdana" w:hAnsi="Verdana"/>
+          <w:color w:val="000000"/>
+          <w:sz w:val="20"/>
+          <w:szCs w:val="20"/>
+          <w:shd w:val="clear" w:color="auto" w:fill="FEFEF2"/>
+        </w:rPr>
+      </w:pPr>
+      <w:r>
+        <w:rPr>
+          <w:rFonts w:ascii="Verdana" w:hAnsi="Verdana"/>
+          <w:color w:val="000000"/>
+          <w:sz w:val="20"/>
+          <w:szCs w:val="20"/>
+          <w:shd w:val="clear" w:color="auto" w:fill="FEFEF2"/>
+        </w:rPr>
+        <w:t>| publicity          |</w:t>
+      </w:r>
+    </w:p>
+    <w:p>
+      <w:pPr>
+        <w:rPr>
+          <w:rFonts w:ascii="Verdana" w:hAnsi="Verdana"/>
+          <w:color w:val="000000"/>
+          <w:sz w:val="20"/>
+          <w:szCs w:val="20"/>
+          <w:shd w:val="clear" w:color="auto" w:fill="FEFEF2"/>
+        </w:rPr>
+      </w:pPr>
+      <w:r>
+        <w:rPr>
+          <w:rFonts w:ascii="Verdana" w:hAnsi="Verdana"/>
+          <w:color w:val="000000"/>
+          <w:sz w:val="20"/>
+          <w:szCs w:val="20"/>
+          <w:shd w:val="clear" w:color="auto" w:fill="FEFEF2"/>
+        </w:rPr>
+        <w:t>| sys                |</w:t>
+      </w:r>
+    </w:p>
+    <w:p>
+      <w:pPr>
+        <w:rPr>
+          <w:rFonts w:ascii="Verdana" w:hAnsi="Verdana"/>
+          <w:color w:val="000000"/>
+          <w:sz w:val="20"/>
+          <w:szCs w:val="20"/>
+          <w:shd w:val="clear" w:color="auto" w:fill="FEFEF2"/>
+        </w:rPr>
+      </w:pPr>
+      <w:r>
+        <w:rPr>
+          <w:rFonts w:ascii="Verdana" w:hAnsi="Verdana"/>
+          <w:color w:val="000000"/>
+          <w:sz w:val="20"/>
+          <w:szCs w:val="20"/>
+          <w:shd w:val="clear" w:color="auto" w:fill="FEFEF2"/>
+        </w:rPr>
+        <w:t>+--------------------+</w:t>
+      </w:r>
+    </w:p>
+    <w:p>
+      <w:pPr>
+        <w:rPr>
+          <w:rFonts w:ascii="Verdana" w:hAnsi="Verdana"/>
+          <w:color w:val="000000"/>
+          <w:sz w:val="20"/>
+          <w:szCs w:val="20"/>
+          <w:shd w:val="clear" w:color="auto" w:fill="FEFEF2"/>
+        </w:rPr>
+      </w:pPr>
+      <w:r>
+        <w:rPr>
+          <w:rFonts w:ascii="Verdana" w:hAnsi="Verdana"/>
+          <w:color w:val="000000"/>
+          <w:sz w:val="20"/>
+          <w:szCs w:val="20"/>
+          <w:shd w:val="clear" w:color="auto" w:fill="FEFEF2"/>
+        </w:rPr>
+        <w:t>12 rows in set (0.00 sec)</w:t>
+      </w:r>
+    </w:p>
+    <w:p>
+      <w:pPr>
+        <w:rPr>
+          <w:rFonts w:ascii="Verdana" w:hAnsi="Verdana"/>
+          <w:color w:val="000000"/>
+          <w:sz w:val="20"/>
+          <w:szCs w:val="20"/>
+          <w:shd w:val="clear" w:color="auto" w:fill="FEFEF2"/>
+        </w:rPr>
+      </w:pPr>
+      <w:r>
+        <w:rPr>
           <w:rFonts w:ascii="Verdana" w:hAnsi="Verdana" w:hint="eastAsia"/>
           <w:color w:val="000000"/>
           <w:sz w:val="20"/>
           <w:szCs w:val="20"/>
           <w:shd w:val="clear" w:color="auto" w:fill="FEFEF2"/>
         </w:rPr>
-        <w:t>（直接输入密码此处不回显）</w:t>
+        <w:t>选一个库，</w:t>
       </w:r>
     </w:p>
     <w:p>
@@ -3434,13 +4058,108 @@
       </w:pPr>
       <w:r>
         <w:rPr>
+          <w:rFonts w:ascii="Verdana" w:hAnsi="Verdana"/>
+          <w:color w:val="000000"/>
+          <w:sz w:val="20"/>
+          <w:szCs w:val="20"/>
+          <w:shd w:val="clear" w:color="auto" w:fill="FEFEF2"/>
+        </w:rPr>
+        <w:t>mysql&gt; use api</w:t>
+      </w:r>
+    </w:p>
+    <w:p>
+      <w:pPr>
+        <w:rPr>
+          <w:rFonts w:ascii="Verdana" w:hAnsi="Verdana"/>
+          <w:color w:val="000000"/>
+          <w:sz w:val="20"/>
+          <w:szCs w:val="20"/>
+          <w:shd w:val="clear" w:color="auto" w:fill="FEFEF2"/>
+        </w:rPr>
+      </w:pPr>
+      <w:r>
+        <w:rPr>
+          <w:rFonts w:ascii="Verdana" w:hAnsi="Verdana"/>
+          <w:color w:val="000000"/>
+          <w:sz w:val="20"/>
+          <w:szCs w:val="20"/>
+          <w:shd w:val="clear" w:color="auto" w:fill="FEFEF2"/>
+        </w:rPr>
+        <w:t>Reading table information for completion of table and column names</w:t>
+      </w:r>
+    </w:p>
+    <w:p>
+      <w:pPr>
+        <w:rPr>
+          <w:rFonts w:ascii="Verdana" w:hAnsi="Verdana"/>
+          <w:color w:val="000000"/>
+          <w:sz w:val="20"/>
+          <w:szCs w:val="20"/>
+          <w:shd w:val="clear" w:color="auto" w:fill="FEFEF2"/>
+        </w:rPr>
+      </w:pPr>
+      <w:r>
+        <w:rPr>
+          <w:rFonts w:ascii="Verdana" w:hAnsi="Verdana"/>
+          <w:color w:val="000000"/>
+          <w:sz w:val="20"/>
+          <w:szCs w:val="20"/>
+          <w:shd w:val="clear" w:color="auto" w:fill="FEFEF2"/>
+        </w:rPr>
+        <w:t>You can turn off this feature to get a quicker startup with -A</w:t>
+      </w:r>
+    </w:p>
+    <w:p>
+      <w:pPr>
+        <w:rPr>
+          <w:rFonts w:ascii="Verdana" w:hAnsi="Verdana"/>
+          <w:color w:val="000000"/>
+          <w:sz w:val="20"/>
+          <w:szCs w:val="20"/>
+          <w:shd w:val="clear" w:color="auto" w:fill="FEFEF2"/>
+        </w:rPr>
+      </w:pPr>
+    </w:p>
+    <w:p>
+      <w:pPr>
+        <w:rPr>
+          <w:rFonts w:ascii="Verdana" w:hAnsi="Verdana"/>
+          <w:color w:val="000000"/>
+          <w:sz w:val="20"/>
+          <w:szCs w:val="20"/>
+          <w:shd w:val="clear" w:color="auto" w:fill="FEFEF2"/>
+        </w:rPr>
+      </w:pPr>
+      <w:r>
+        <w:rPr>
+          <w:rFonts w:ascii="Verdana" w:hAnsi="Verdana"/>
+          <w:color w:val="000000"/>
+          <w:sz w:val="20"/>
+          <w:szCs w:val="20"/>
+          <w:shd w:val="clear" w:color="auto" w:fill="FEFEF2"/>
+        </w:rPr>
+        <w:t>Database changed</w:t>
+      </w:r>
+    </w:p>
+    <w:p>
+      <w:pPr>
+        <w:rPr>
+          <w:rFonts w:ascii="Verdana" w:hAnsi="Verdana"/>
+          <w:color w:val="000000"/>
+          <w:sz w:val="20"/>
+          <w:szCs w:val="20"/>
+          <w:shd w:val="clear" w:color="auto" w:fill="FEFEF2"/>
+        </w:rPr>
+      </w:pPr>
+      <w:r>
+        <w:rPr>
           <w:rFonts w:ascii="Verdana" w:hAnsi="Verdana" w:hint="eastAsia"/>
           <w:color w:val="000000"/>
           <w:sz w:val="20"/>
           <w:szCs w:val="20"/>
           <w:shd w:val="clear" w:color="auto" w:fill="FEFEF2"/>
         </w:rPr>
-        <w:t>看数据库：</w:t>
+        <w:t>看数据库里的表</w:t>
       </w:r>
     </w:p>
     <w:p>
@@ -3461,10 +4180,21 @@
           <w:szCs w:val="20"/>
           <w:shd w:val="clear" w:color="auto" w:fill="FEFEF2"/>
         </w:rPr>
-        <w:t xml:space="preserve">mysql&gt; </w:t>
-      </w:r>
-      <w:bookmarkStart w:id="0" w:name="OLE_LINK1"/>
-      <w:r>
+        <w:t>mysql&gt; show tables</w:t>
+      </w:r>
+      <w:r>
+        <w:rPr>
+          <w:rFonts w:ascii="Verdana" w:hAnsi="Verdana" w:hint="eastAsia"/>
+          <w:color w:val="000000"/>
+          <w:sz w:val="20"/>
+          <w:szCs w:val="20"/>
+          <w:shd w:val="clear" w:color="auto" w:fill="FEFEF2"/>
+        </w:rPr>
+        <w:t>;</w:t>
+      </w:r>
+    </w:p>
+    <w:p>
+      <w:pPr>
         <w:rPr>
           <w:rFonts w:ascii="Verdana" w:hAnsi="Verdana"/>
           <w:color w:val="000000"/>
@@ -3472,8 +4202,7 @@
           <w:szCs w:val="20"/>
           <w:shd w:val="clear" w:color="auto" w:fill="FEFEF2"/>
         </w:rPr>
-        <w:t>show databases</w:t>
-      </w:r>
+      </w:pPr>
       <w:r>
         <w:rPr>
           <w:rFonts w:ascii="Verdana" w:hAnsi="Verdana"/>
@@ -3482,10 +4211,481 @@
           <w:szCs w:val="20"/>
           <w:shd w:val="clear" w:color="auto" w:fill="FEFEF2"/>
         </w:rPr>
+        <w:t>+--------------------------+</w:t>
+      </w:r>
+    </w:p>
+    <w:p>
+      <w:pPr>
+        <w:rPr>
+          <w:rFonts w:ascii="Verdana" w:hAnsi="Verdana"/>
+          <w:color w:val="000000"/>
+          <w:sz w:val="20"/>
+          <w:szCs w:val="20"/>
+          <w:shd w:val="clear" w:color="auto" w:fill="FEFEF2"/>
+        </w:rPr>
+      </w:pPr>
+      <w:r>
+        <w:rPr>
+          <w:rFonts w:ascii="Verdana" w:hAnsi="Verdana"/>
+          <w:color w:val="000000"/>
+          <w:sz w:val="20"/>
+          <w:szCs w:val="20"/>
+          <w:shd w:val="clear" w:color="auto" w:fill="FEFEF2"/>
+        </w:rPr>
+        <w:t>| Tables_in_api            |</w:t>
+      </w:r>
+    </w:p>
+    <w:p>
+      <w:pPr>
+        <w:rPr>
+          <w:rFonts w:ascii="Verdana" w:hAnsi="Verdana"/>
+          <w:color w:val="000000"/>
+          <w:sz w:val="20"/>
+          <w:szCs w:val="20"/>
+          <w:shd w:val="clear" w:color="auto" w:fill="FEFEF2"/>
+        </w:rPr>
+      </w:pPr>
+      <w:r>
+        <w:rPr>
+          <w:rFonts w:ascii="Verdana" w:hAnsi="Verdana"/>
+          <w:color w:val="000000"/>
+          <w:sz w:val="20"/>
+          <w:szCs w:val="20"/>
+          <w:shd w:val="clear" w:color="auto" w:fill="FEFEF2"/>
+        </w:rPr>
+        <w:t>+--------------------------+</w:t>
+      </w:r>
+    </w:p>
+    <w:p>
+      <w:pPr>
+        <w:rPr>
+          <w:rFonts w:ascii="Verdana" w:hAnsi="Verdana"/>
+          <w:color w:val="000000"/>
+          <w:sz w:val="20"/>
+          <w:szCs w:val="20"/>
+          <w:shd w:val="clear" w:color="auto" w:fill="FEFEF2"/>
+        </w:rPr>
+      </w:pPr>
+      <w:r>
+        <w:rPr>
+          <w:rFonts w:ascii="Verdana" w:hAnsi="Verdana"/>
+          <w:color w:val="000000"/>
+          <w:sz w:val="20"/>
+          <w:szCs w:val="20"/>
+          <w:shd w:val="clear" w:color="auto" w:fill="FEFEF2"/>
+        </w:rPr>
+        <w:t>| b_asset                  |</w:t>
+      </w:r>
+    </w:p>
+    <w:p>
+      <w:pPr>
+        <w:rPr>
+          <w:rFonts w:ascii="Verdana" w:hAnsi="Verdana"/>
+          <w:color w:val="000000"/>
+          <w:sz w:val="20"/>
+          <w:szCs w:val="20"/>
+          <w:shd w:val="clear" w:color="auto" w:fill="FEFEF2"/>
+        </w:rPr>
+      </w:pPr>
+      <w:r>
+        <w:rPr>
+          <w:rFonts w:ascii="Verdana" w:hAnsi="Verdana"/>
+          <w:color w:val="000000"/>
+          <w:sz w:val="20"/>
+          <w:szCs w:val="20"/>
+          <w:shd w:val="clear" w:color="auto" w:fill="FEFEF2"/>
+        </w:rPr>
+        <w:t>| b_asset_his              |</w:t>
+      </w:r>
+    </w:p>
+    <w:p>
+      <w:pPr>
+        <w:rPr>
+          <w:rFonts w:ascii="Verdana" w:hAnsi="Verdana"/>
+          <w:color w:val="000000"/>
+          <w:sz w:val="20"/>
+          <w:szCs w:val="20"/>
+          <w:shd w:val="clear" w:color="auto" w:fill="FEFEF2"/>
+        </w:rPr>
+      </w:pPr>
+      <w:r>
+        <w:rPr>
+          <w:rFonts w:ascii="Verdana" w:hAnsi="Verdana"/>
+          <w:color w:val="000000"/>
+          <w:sz w:val="20"/>
+          <w:szCs w:val="20"/>
+          <w:shd w:val="clear" w:color="auto" w:fill="FEFEF2"/>
+        </w:rPr>
+        <w:t>| b_bill_transaction       |</w:t>
+      </w:r>
+    </w:p>
+    <w:p>
+      <w:pPr>
+        <w:rPr>
+          <w:rFonts w:ascii="Verdana" w:hAnsi="Verdana"/>
+          <w:color w:val="000000"/>
+          <w:sz w:val="20"/>
+          <w:szCs w:val="20"/>
+          <w:shd w:val="clear" w:color="auto" w:fill="FEFEF2"/>
+        </w:rPr>
+      </w:pPr>
+      <w:r>
+        <w:rPr>
+          <w:rFonts w:ascii="Verdana" w:hAnsi="Verdana"/>
+          <w:color w:val="000000"/>
+          <w:sz w:val="20"/>
+          <w:szCs w:val="20"/>
+          <w:shd w:val="clear" w:color="auto" w:fill="FEFEF2"/>
+        </w:rPr>
+        <w:t>| b_blend_opt              |</w:t>
+      </w:r>
+    </w:p>
+    <w:p>
+      <w:pPr>
+        <w:rPr>
+          <w:rFonts w:ascii="Verdana" w:hAnsi="Verdana"/>
+          <w:color w:val="000000"/>
+          <w:sz w:val="20"/>
+          <w:szCs w:val="20"/>
+          <w:shd w:val="clear" w:color="auto" w:fill="FEFEF2"/>
+        </w:rPr>
+      </w:pPr>
+      <w:r>
+        <w:rPr>
+          <w:rFonts w:ascii="Verdana" w:hAnsi="Verdana"/>
+          <w:color w:val="000000"/>
+          <w:sz w:val="20"/>
+          <w:szCs w:val="20"/>
+          <w:shd w:val="clear" w:color="auto" w:fill="FEFEF2"/>
+        </w:rPr>
+        <w:t>| b_cas_hash_txt           |</w:t>
+      </w:r>
+    </w:p>
+    <w:p>
+      <w:pPr>
+        <w:rPr>
+          <w:rFonts w:ascii="Verdana" w:hAnsi="Verdana"/>
+          <w:color w:val="000000"/>
+          <w:sz w:val="20"/>
+          <w:szCs w:val="20"/>
+          <w:shd w:val="clear" w:color="auto" w:fill="FEFEF2"/>
+        </w:rPr>
+      </w:pPr>
+      <w:r>
+        <w:rPr>
+          <w:rFonts w:ascii="Verdana" w:hAnsi="Verdana"/>
+          <w:color w:val="000000"/>
+          <w:sz w:val="20"/>
+          <w:szCs w:val="20"/>
+          <w:shd w:val="clear" w:color="auto" w:fill="FEFEF2"/>
+        </w:rPr>
+        <w:t>| b_cas_info_sid           |</w:t>
+      </w:r>
+    </w:p>
+    <w:p>
+      <w:pPr>
+        <w:rPr>
+          <w:rFonts w:ascii="Verdana" w:hAnsi="Verdana"/>
+          <w:color w:val="000000"/>
+          <w:sz w:val="20"/>
+          <w:szCs w:val="20"/>
+          <w:shd w:val="clear" w:color="auto" w:fill="FEFEF2"/>
+        </w:rPr>
+      </w:pPr>
+      <w:r>
+        <w:rPr>
+          <w:rFonts w:ascii="Verdana" w:hAnsi="Verdana"/>
+          <w:color w:val="000000"/>
+          <w:sz w:val="20"/>
+          <w:szCs w:val="20"/>
+          <w:shd w:val="clear" w:color="auto" w:fill="FEFEF2"/>
+        </w:rPr>
+        <w:t>| b_evidence               |</w:t>
+      </w:r>
+    </w:p>
+    <w:p>
+      <w:pPr>
+        <w:rPr>
+          <w:rFonts w:ascii="Verdana" w:hAnsi="Verdana"/>
+          <w:color w:val="000000"/>
+          <w:sz w:val="20"/>
+          <w:szCs w:val="20"/>
+          <w:shd w:val="clear" w:color="auto" w:fill="FEFEF2"/>
+        </w:rPr>
+      </w:pPr>
+      <w:r>
+        <w:rPr>
+          <w:rFonts w:ascii="Verdana" w:hAnsi="Verdana"/>
+          <w:color w:val="000000"/>
+          <w:sz w:val="20"/>
+          <w:szCs w:val="20"/>
+          <w:shd w:val="clear" w:color="auto" w:fill="FEFEF2"/>
+        </w:rPr>
+        <w:t>| b_evidence_signers       |</w:t>
+      </w:r>
+    </w:p>
+    <w:p>
+      <w:pPr>
+        <w:rPr>
+          <w:rFonts w:ascii="Verdana" w:hAnsi="Verdana"/>
+          <w:color w:val="000000"/>
+          <w:sz w:val="20"/>
+          <w:szCs w:val="20"/>
+          <w:shd w:val="clear" w:color="auto" w:fill="FEFEF2"/>
+        </w:rPr>
+      </w:pPr>
+      <w:r>
+        <w:rPr>
+          <w:rFonts w:ascii="Verdana" w:hAnsi="Verdana"/>
+          <w:color w:val="000000"/>
+          <w:sz w:val="20"/>
+          <w:szCs w:val="20"/>
+          <w:shd w:val="clear" w:color="auto" w:fill="FEFEF2"/>
+        </w:rPr>
+        <w:t>| b_info_evidence          |</w:t>
+      </w:r>
+    </w:p>
+    <w:p>
+      <w:pPr>
+        <w:rPr>
+          <w:rFonts w:ascii="Verdana" w:hAnsi="Verdana"/>
+          <w:color w:val="000000"/>
+          <w:sz w:val="20"/>
+          <w:szCs w:val="20"/>
+          <w:shd w:val="clear" w:color="auto" w:fill="FEFEF2"/>
+        </w:rPr>
+      </w:pPr>
+      <w:r>
+        <w:rPr>
+          <w:rFonts w:ascii="Verdana" w:hAnsi="Verdana"/>
+          <w:color w:val="000000"/>
+          <w:sz w:val="20"/>
+          <w:szCs w:val="20"/>
+          <w:shd w:val="clear" w:color="auto" w:fill="FEFEF2"/>
+        </w:rPr>
+        <w:t>| b_last_tx_data_4platform |</w:t>
+      </w:r>
+    </w:p>
+    <w:p>
+      <w:pPr>
+        <w:rPr>
+          <w:rFonts w:ascii="Verdana" w:hAnsi="Verdana"/>
+          <w:color w:val="000000"/>
+          <w:sz w:val="20"/>
+          <w:szCs w:val="20"/>
+          <w:shd w:val="clear" w:color="auto" w:fill="FEFEF2"/>
+        </w:rPr>
+      </w:pPr>
+      <w:r>
+        <w:rPr>
+          <w:rFonts w:ascii="Verdana" w:hAnsi="Verdana"/>
+          <w:color w:val="000000"/>
+          <w:sz w:val="20"/>
+          <w:szCs w:val="20"/>
+          <w:shd w:val="clear" w:color="auto" w:fill="FEFEF2"/>
+        </w:rPr>
+        <w:t>| b_request_api            |</w:t>
+      </w:r>
+    </w:p>
+    <w:p>
+      <w:pPr>
+        <w:rPr>
+          <w:rFonts w:ascii="Verdana" w:hAnsi="Verdana"/>
+          <w:color w:val="000000"/>
+          <w:sz w:val="20"/>
+          <w:szCs w:val="20"/>
+          <w:shd w:val="clear" w:color="auto" w:fill="FEFEF2"/>
+        </w:rPr>
+      </w:pPr>
+      <w:r>
+        <w:rPr>
+          <w:rFonts w:ascii="Verdana" w:hAnsi="Verdana"/>
+          <w:color w:val="000000"/>
+          <w:sz w:val="20"/>
+          <w:szCs w:val="20"/>
+          <w:shd w:val="clear" w:color="auto" w:fill="FEFEF2"/>
+        </w:rPr>
+        <w:t>| b_sys_log                |</w:t>
+      </w:r>
+    </w:p>
+    <w:p>
+      <w:pPr>
+        <w:rPr>
+          <w:rFonts w:ascii="Verdana" w:hAnsi="Verdana"/>
+          <w:color w:val="000000"/>
+          <w:sz w:val="20"/>
+          <w:szCs w:val="20"/>
+          <w:shd w:val="clear" w:color="auto" w:fill="FEFEF2"/>
+        </w:rPr>
+      </w:pPr>
+      <w:r>
+        <w:rPr>
+          <w:rFonts w:ascii="Verdana" w:hAnsi="Verdana"/>
+          <w:color w:val="000000"/>
+          <w:sz w:val="20"/>
+          <w:szCs w:val="20"/>
+          <w:shd w:val="clear" w:color="auto" w:fill="FEFEF2"/>
+        </w:rPr>
+        <w:t>| b_transaction            |</w:t>
+      </w:r>
+    </w:p>
+    <w:p>
+      <w:pPr>
+        <w:rPr>
+          <w:rFonts w:ascii="Verdana" w:hAnsi="Verdana"/>
+          <w:color w:val="000000"/>
+          <w:sz w:val="20"/>
+          <w:szCs w:val="20"/>
+          <w:shd w:val="clear" w:color="auto" w:fill="FEFEF2"/>
+        </w:rPr>
+      </w:pPr>
+      <w:r>
+        <w:rPr>
+          <w:rFonts w:ascii="Verdana" w:hAnsi="Verdana"/>
+          <w:color w:val="000000"/>
+          <w:sz w:val="20"/>
+          <w:szCs w:val="20"/>
+          <w:shd w:val="clear" w:color="auto" w:fill="FEFEF2"/>
+        </w:rPr>
+        <w:t>| source_account           |</w:t>
+      </w:r>
+    </w:p>
+    <w:p>
+      <w:pPr>
+        <w:rPr>
+          <w:rFonts w:ascii="Verdana" w:hAnsi="Verdana"/>
+          <w:color w:val="000000"/>
+          <w:sz w:val="20"/>
+          <w:szCs w:val="20"/>
+          <w:shd w:val="clear" w:color="auto" w:fill="FEFEF2"/>
+        </w:rPr>
+      </w:pPr>
+      <w:r>
+        <w:rPr>
+          <w:rFonts w:ascii="Verdana" w:hAnsi="Verdana"/>
+          <w:color w:val="000000"/>
+          <w:sz w:val="20"/>
+          <w:szCs w:val="20"/>
+          <w:shd w:val="clear" w:color="auto" w:fill="FEFEF2"/>
+        </w:rPr>
+        <w:t>| trade_serial             |</w:t>
+      </w:r>
+    </w:p>
+    <w:p>
+      <w:pPr>
+        <w:rPr>
+          <w:rFonts w:ascii="Verdana" w:hAnsi="Verdana"/>
+          <w:color w:val="000000"/>
+          <w:sz w:val="20"/>
+          <w:szCs w:val="20"/>
+          <w:shd w:val="clear" w:color="auto" w:fill="FEFEF2"/>
+        </w:rPr>
+      </w:pPr>
+      <w:r>
+        <w:rPr>
+          <w:rFonts w:ascii="Verdana" w:hAnsi="Verdana"/>
+          <w:color w:val="000000"/>
+          <w:sz w:val="20"/>
+          <w:szCs w:val="20"/>
+          <w:shd w:val="clear" w:color="auto" w:fill="FEFEF2"/>
+        </w:rPr>
+        <w:t>| tx_timeout               |</w:t>
+      </w:r>
+    </w:p>
+    <w:p>
+      <w:pPr>
+        <w:rPr>
+          <w:rFonts w:ascii="Verdana" w:hAnsi="Verdana"/>
+          <w:color w:val="000000"/>
+          <w:sz w:val="20"/>
+          <w:szCs w:val="20"/>
+          <w:shd w:val="clear" w:color="auto" w:fill="FEFEF2"/>
+        </w:rPr>
+      </w:pPr>
+      <w:r>
+        <w:rPr>
+          <w:rFonts w:ascii="Verdana" w:hAnsi="Verdana"/>
+          <w:color w:val="000000"/>
+          <w:sz w:val="20"/>
+          <w:szCs w:val="20"/>
+          <w:shd w:val="clear" w:color="auto" w:fill="FEFEF2"/>
+        </w:rPr>
+        <w:t>+--------------------------+</w:t>
+      </w:r>
+    </w:p>
+    <w:p>
+      <w:pPr>
+        <w:rPr>
+          <w:rFonts w:ascii="Verdana" w:hAnsi="Verdana"/>
+          <w:color w:val="000000"/>
+          <w:sz w:val="20"/>
+          <w:szCs w:val="20"/>
+          <w:shd w:val="clear" w:color="auto" w:fill="FEFEF2"/>
+        </w:rPr>
+      </w:pPr>
+      <w:r>
+        <w:rPr>
+          <w:rFonts w:ascii="Verdana" w:hAnsi="Verdana"/>
+          <w:color w:val="000000"/>
+          <w:sz w:val="20"/>
+          <w:szCs w:val="20"/>
+          <w:shd w:val="clear" w:color="auto" w:fill="FEFEF2"/>
+        </w:rPr>
+        <w:t>16 rows in set (0.00 sec)</w:t>
+      </w:r>
+    </w:p>
+    <w:p>
+      <w:pPr>
+        <w:rPr>
+          <w:rFonts w:ascii="Verdana" w:hAnsi="Verdana"/>
+          <w:color w:val="000000"/>
+          <w:sz w:val="20"/>
+          <w:szCs w:val="20"/>
+          <w:shd w:val="clear" w:color="auto" w:fill="FEFEF2"/>
+        </w:rPr>
+      </w:pPr>
+      <w:r>
+        <w:rPr>
+          <w:rFonts w:ascii="Verdana" w:hAnsi="Verdana" w:hint="eastAsia"/>
+          <w:color w:val="000000"/>
+          <w:sz w:val="20"/>
+          <w:szCs w:val="20"/>
+          <w:shd w:val="clear" w:color="auto" w:fill="FEFEF2"/>
+        </w:rPr>
+        <w:t>查看一个表的描述</w:t>
+      </w:r>
+    </w:p>
+    <w:p>
+      <w:pPr>
+        <w:rPr>
+          <w:rFonts w:ascii="Verdana" w:hAnsi="Verdana"/>
+          <w:color w:val="000000"/>
+          <w:sz w:val="20"/>
+          <w:szCs w:val="20"/>
+          <w:shd w:val="clear" w:color="auto" w:fill="FEFEF2"/>
+        </w:rPr>
+      </w:pPr>
+      <w:r>
+        <w:rPr>
+          <w:rFonts w:ascii="Verdana" w:hAnsi="Verdana"/>
+          <w:color w:val="000000"/>
+          <w:sz w:val="20"/>
+          <w:szCs w:val="20"/>
+          <w:shd w:val="clear" w:color="auto" w:fill="FEFEF2"/>
+        </w:rPr>
+        <w:t>mysql&gt; describe b_asset</w:t>
+      </w:r>
+      <w:r>
+        <w:rPr>
+          <w:rFonts w:ascii="Verdana" w:hAnsi="Verdana" w:hint="eastAsia"/>
+          <w:color w:val="000000"/>
+          <w:sz w:val="20"/>
+          <w:szCs w:val="20"/>
+          <w:shd w:val="clear" w:color="auto" w:fill="FEFEF2"/>
+        </w:rPr>
         <w:t>;</w:t>
       </w:r>
     </w:p>
-    <w:bookmarkEnd w:id="0"/>
     <w:p>
       <w:pPr>
         <w:rPr>
@@ -3504,7 +4704,7 @@
           <w:szCs w:val="20"/>
           <w:shd w:val="clear" w:color="auto" w:fill="FEFEF2"/>
         </w:rPr>
-        <w:t>+--------------------+</w:t>
+        <w:t>+--------------+--------------+------+-----+---------+----------------+</w:t>
       </w:r>
     </w:p>
     <w:p>
@@ -3525,7 +4725,8 @@
           <w:szCs w:val="20"/>
           <w:shd w:val="clear" w:color="auto" w:fill="FEFEF2"/>
         </w:rPr>
-        <w:t>| Database           |</w:t>
+        <w:lastRenderedPageBreak/>
+        <w:t>| Field        | Type         | Null | Key | Default | Extra          |</w:t>
       </w:r>
     </w:p>
     <w:p>
@@ -3546,7 +4747,7 @@
           <w:szCs w:val="20"/>
           <w:shd w:val="clear" w:color="auto" w:fill="FEFEF2"/>
         </w:rPr>
-        <w:t>+--------------------+</w:t>
+        <w:t>+--------------+--------------+------+-----+---------+----------------+</w:t>
       </w:r>
     </w:p>
     <w:p>
@@ -3567,7 +4768,7 @@
           <w:szCs w:val="20"/>
           <w:shd w:val="clear" w:color="auto" w:fill="FEFEF2"/>
         </w:rPr>
-        <w:t>| information_schema |</w:t>
+        <w:t>| id           | int(11)      | NO   | PRI | NULL    | auto_increment |</w:t>
       </w:r>
     </w:p>
     <w:p>
@@ -3588,7 +4789,7 @@
           <w:szCs w:val="20"/>
           <w:shd w:val="clear" w:color="auto" w:fill="FEFEF2"/>
         </w:rPr>
-        <w:t>| api                |</w:t>
+        <w:t>| app_id       | varchar(50)  | YES  |     | NULL    |                |</w:t>
       </w:r>
     </w:p>
     <w:p>
@@ -3609,7 +4810,7 @@
           <w:szCs w:val="20"/>
           <w:shd w:val="clear" w:color="auto" w:fill="FEFEF2"/>
         </w:rPr>
-        <w:t>| bbs_bumeng         |</w:t>
+        <w:t>| asset_name   | varchar(60)  | YES  |     | NULL    |                |</w:t>
       </w:r>
     </w:p>
     <w:p>
@@ -3630,7 +4831,7 @@
           <w:szCs w:val="20"/>
           <w:shd w:val="clear" w:color="auto" w:fill="FEFEF2"/>
         </w:rPr>
-        <w:t>| bubi_asset         |</w:t>
+        <w:t>| asset_code   | varchar(80)  | YES  | MUL | NULL    |                |</w:t>
       </w:r>
     </w:p>
     <w:p>
@@ -3651,7 +4852,7 @@
           <w:szCs w:val="20"/>
           <w:shd w:val="clear" w:color="auto" w:fill="FEFEF2"/>
         </w:rPr>
-        <w:t>| bubi_dev           |</w:t>
+        <w:t>| asset_issuer | varchar(255) | YES  |     | NULL    |                |</w:t>
       </w:r>
     </w:p>
     <w:p>
@@ -3672,7 +4873,7 @@
           <w:szCs w:val="20"/>
           <w:shd w:val="clear" w:color="auto" w:fill="FEFEF2"/>
         </w:rPr>
-        <w:t>| bubi_operation     |</w:t>
+        <w:t>| asset_unit   | varchar(30)  | YES  |     | NULL    |                |</w:t>
       </w:r>
     </w:p>
     <w:p>
@@ -3693,7 +4894,7 @@
           <w:szCs w:val="20"/>
           <w:shd w:val="clear" w:color="auto" w:fill="FEFEF2"/>
         </w:rPr>
-        <w:t>| bubi_uc            |</w:t>
+        <w:t>| asset_amount | bigint(20)   | YES  |     | NULL    |                |</w:t>
       </w:r>
     </w:p>
     <w:p>
@@ -3714,7 +4915,7 @@
           <w:szCs w:val="20"/>
           <w:shd w:val="clear" w:color="auto" w:fill="FEFEF2"/>
         </w:rPr>
-        <w:t>| monitor            |</w:t>
+        <w:t>| create_time  | datetime     | YES  |     | NULL    |                |</w:t>
       </w:r>
     </w:p>
     <w:p>
@@ -3735,7 +4936,7 @@
           <w:szCs w:val="20"/>
           <w:shd w:val="clear" w:color="auto" w:fill="FEFEF2"/>
         </w:rPr>
-        <w:t>| mysql              |</w:t>
+        <w:t>| update_time  | datetime     | YES  |     | NULL    |                |</w:t>
       </w:r>
     </w:p>
     <w:p>
@@ -3756,7 +4957,7 @@
           <w:szCs w:val="20"/>
           <w:shd w:val="clear" w:color="auto" w:fill="FEFEF2"/>
         </w:rPr>
-        <w:t>| performance_schema |</w:t>
+        <w:t>| hash         | varchar(255) | YES  |     | NULL    |                |</w:t>
       </w:r>
     </w:p>
     <w:p>
@@ -3777,7 +4978,7 @@
           <w:szCs w:val="20"/>
           <w:shd w:val="clear" w:color="auto" w:fill="FEFEF2"/>
         </w:rPr>
-        <w:t>| publicity          |</w:t>
+        <w:t>| icon         | varchar(255) | YES  |     | NULL    |                |</w:t>
       </w:r>
     </w:p>
     <w:p>
@@ -3798,7 +4999,7 @@
           <w:szCs w:val="20"/>
           <w:shd w:val="clear" w:color="auto" w:fill="FEFEF2"/>
         </w:rPr>
-        <w:t>| sys                |</w:t>
+        <w:t>+--------------+--------------+------+-----+---------+----------------+</w:t>
       </w:r>
     </w:p>
     <w:p>
@@ -3819,1551 +5020,542 @@
           <w:szCs w:val="20"/>
           <w:shd w:val="clear" w:color="auto" w:fill="FEFEF2"/>
         </w:rPr>
+        <w:t>11 rows in set (0.00 sec)</w:t>
+      </w:r>
+    </w:p>
+    <w:p>
+      <w:pPr>
+        <w:rPr>
+          <w:rFonts w:ascii="Verdana" w:hAnsi="Verdana"/>
+          <w:color w:val="000000"/>
+          <w:sz w:val="20"/>
+          <w:szCs w:val="20"/>
+          <w:shd w:val="clear" w:color="auto" w:fill="FEFEF2"/>
+        </w:rPr>
+      </w:pPr>
+      <w:r>
+        <w:rPr>
+          <w:rFonts w:ascii="Verdana" w:hAnsi="Verdana"/>
+          <w:color w:val="000000"/>
+          <w:sz w:val="20"/>
+          <w:szCs w:val="20"/>
+          <w:shd w:val="clear" w:color="auto" w:fill="FEFEF2"/>
+        </w:rPr>
+        <w:t>NULL</w:t>
+      </w:r>
+      <w:r>
+        <w:rPr>
+          <w:rFonts w:ascii="Verdana" w:hAnsi="Verdana" w:hint="eastAsia"/>
+          <w:color w:val="000000"/>
+          <w:sz w:val="20"/>
+          <w:szCs w:val="20"/>
+          <w:shd w:val="clear" w:color="auto" w:fill="FEFEF2"/>
+        </w:rPr>
+        <w:t>一列表示是不是可以留空。</w:t>
+      </w:r>
+    </w:p>
+    <w:p>
+      <w:pPr>
+        <w:rPr>
+          <w:rFonts w:ascii="Verdana" w:hAnsi="Verdana"/>
+          <w:color w:val="000000"/>
+          <w:sz w:val="20"/>
+          <w:szCs w:val="20"/>
+          <w:shd w:val="clear" w:color="auto" w:fill="FEFEF2"/>
+        </w:rPr>
+      </w:pPr>
+      <w:r>
+        <w:rPr>
+          <w:rFonts w:ascii="Verdana" w:hAnsi="Verdana"/>
+          <w:color w:val="000000"/>
+          <w:sz w:val="20"/>
+          <w:szCs w:val="20"/>
+          <w:shd w:val="clear" w:color="auto" w:fill="FEFEF2"/>
+        </w:rPr>
+        <w:t>PRI:</w:t>
+      </w:r>
+      <w:r>
+        <w:rPr>
+          <w:rFonts w:ascii="Verdana" w:hAnsi="Verdana" w:hint="eastAsia"/>
+          <w:color w:val="000000"/>
+          <w:sz w:val="20"/>
+          <w:szCs w:val="20"/>
+          <w:shd w:val="clear" w:color="auto" w:fill="FEFEF2"/>
+        </w:rPr>
+        <w:t>主键，每一行都有且各不重复的一个值，可以用来遍历。主键不可为空</w:t>
+      </w:r>
+    </w:p>
+    <w:p>
+      <w:pPr>
+        <w:rPr>
+          <w:rFonts w:ascii="Verdana" w:hAnsi="Verdana"/>
+          <w:color w:val="000000"/>
+          <w:sz w:val="20"/>
+          <w:szCs w:val="20"/>
+          <w:shd w:val="clear" w:color="auto" w:fill="FEFEF2"/>
+        </w:rPr>
+      </w:pPr>
+      <w:r>
+        <w:rPr>
+          <w:rFonts w:ascii="Verdana" w:hAnsi="Verdana" w:hint="eastAsia"/>
+          <w:color w:val="000000"/>
+          <w:sz w:val="20"/>
+          <w:szCs w:val="20"/>
+          <w:shd w:val="clear" w:color="auto" w:fill="FEFEF2"/>
+        </w:rPr>
+        <w:t>MUL:</w:t>
+      </w:r>
+      <w:r>
+        <w:rPr>
+          <w:rFonts w:ascii="Verdana" w:hAnsi="Verdana" w:hint="eastAsia"/>
+          <w:color w:val="000000"/>
+          <w:sz w:val="20"/>
+          <w:szCs w:val="20"/>
+          <w:shd w:val="clear" w:color="auto" w:fill="FEFEF2"/>
+        </w:rPr>
+        <w:t>可以重复</w:t>
+      </w:r>
+    </w:p>
+    <w:p>
+      <w:pPr>
+        <w:rPr>
+          <w:rFonts w:ascii="Verdana" w:hAnsi="Verdana"/>
+          <w:color w:val="000000"/>
+          <w:sz w:val="20"/>
+          <w:szCs w:val="20"/>
+          <w:shd w:val="clear" w:color="auto" w:fill="FEFEF2"/>
+        </w:rPr>
+      </w:pPr>
+    </w:p>
+    <w:p>
+      <w:pPr>
+        <w:rPr>
+          <w:rFonts w:ascii="Verdana" w:hAnsi="Verdana"/>
+          <w:color w:val="000000"/>
+          <w:sz w:val="20"/>
+          <w:szCs w:val="20"/>
+          <w:shd w:val="clear" w:color="auto" w:fill="FEFEF2"/>
+        </w:rPr>
+      </w:pPr>
+      <w:r>
+        <w:rPr>
+          <w:rFonts w:ascii="Verdana" w:hAnsi="Verdana"/>
+          <w:color w:val="000000"/>
+          <w:sz w:val="20"/>
+          <w:szCs w:val="20"/>
+          <w:shd w:val="clear" w:color="auto" w:fill="FEFEF2"/>
+        </w:rPr>
+        <w:t>mysql&gt; describe b_attention;</w:t>
+      </w:r>
+    </w:p>
+    <w:p>
+      <w:pPr>
+        <w:rPr>
+          <w:rFonts w:ascii="Verdana" w:hAnsi="Verdana"/>
+          <w:color w:val="000000"/>
+          <w:sz w:val="20"/>
+          <w:szCs w:val="20"/>
+          <w:shd w:val="clear" w:color="auto" w:fill="FEFEF2"/>
+        </w:rPr>
+      </w:pPr>
+      <w:r>
+        <w:rPr>
+          <w:rFonts w:ascii="Verdana" w:hAnsi="Verdana"/>
+          <w:color w:val="000000"/>
+          <w:sz w:val="20"/>
+          <w:szCs w:val="20"/>
+          <w:shd w:val="clear" w:color="auto" w:fill="FEFEF2"/>
+        </w:rPr>
+        <w:t>+-----------+---------------+------+-----+---------+----------------+</w:t>
+      </w:r>
+    </w:p>
+    <w:p>
+      <w:pPr>
+        <w:rPr>
+          <w:rFonts w:ascii="Verdana" w:hAnsi="Verdana"/>
+          <w:color w:val="000000"/>
+          <w:sz w:val="20"/>
+          <w:szCs w:val="20"/>
+          <w:shd w:val="clear" w:color="auto" w:fill="FEFEF2"/>
+        </w:rPr>
+      </w:pPr>
+      <w:r>
+        <w:rPr>
+          <w:rFonts w:ascii="Verdana" w:hAnsi="Verdana"/>
+          <w:color w:val="000000"/>
+          <w:sz w:val="20"/>
+          <w:szCs w:val="20"/>
+          <w:shd w:val="clear" w:color="auto" w:fill="FEFEF2"/>
+        </w:rPr>
+        <w:t>| Field     | Type          | Null | Key | Default | Extra          |</w:t>
+      </w:r>
+    </w:p>
+    <w:p>
+      <w:pPr>
+        <w:rPr>
+          <w:rFonts w:ascii="Verdana" w:hAnsi="Verdana"/>
+          <w:color w:val="000000"/>
+          <w:sz w:val="20"/>
+          <w:szCs w:val="20"/>
+          <w:shd w:val="clear" w:color="auto" w:fill="FEFEF2"/>
+        </w:rPr>
+      </w:pPr>
+      <w:r>
+        <w:rPr>
+          <w:rFonts w:ascii="Verdana" w:hAnsi="Verdana"/>
+          <w:color w:val="000000"/>
+          <w:sz w:val="20"/>
+          <w:szCs w:val="20"/>
+          <w:shd w:val="clear" w:color="auto" w:fill="FEFEF2"/>
+        </w:rPr>
+        <w:t>+-----------+---------------+------+-----+---------+----------------+</w:t>
+      </w:r>
+    </w:p>
+    <w:p>
+      <w:pPr>
+        <w:rPr>
+          <w:rFonts w:ascii="Verdana" w:hAnsi="Verdana"/>
+          <w:color w:val="000000"/>
+          <w:sz w:val="20"/>
+          <w:szCs w:val="20"/>
+          <w:shd w:val="clear" w:color="auto" w:fill="FEFEF2"/>
+        </w:rPr>
+      </w:pPr>
+      <w:r>
+        <w:rPr>
+          <w:rFonts w:ascii="Verdana" w:hAnsi="Verdana"/>
+          <w:color w:val="000000"/>
+          <w:sz w:val="20"/>
+          <w:szCs w:val="20"/>
+          <w:shd w:val="clear" w:color="auto" w:fill="FEFEF2"/>
+        </w:rPr>
+        <w:t>| id        | int(11)       | NO   | PRI | NULL    | auto_increment |</w:t>
+      </w:r>
+    </w:p>
+    <w:p>
+      <w:pPr>
+        <w:rPr>
+          <w:rFonts w:ascii="Verdana" w:hAnsi="Verdana"/>
+          <w:color w:val="000000"/>
+          <w:sz w:val="20"/>
+          <w:szCs w:val="20"/>
+          <w:shd w:val="clear" w:color="auto" w:fill="FEFEF2"/>
+        </w:rPr>
+      </w:pPr>
+      <w:r>
+        <w:rPr>
+          <w:rFonts w:ascii="Verdana" w:hAnsi="Verdana"/>
+          <w:color w:val="000000"/>
+          <w:sz w:val="20"/>
+          <w:szCs w:val="20"/>
+          <w:shd w:val="clear" w:color="auto" w:fill="FEFEF2"/>
+        </w:rPr>
+        <w:t>| uid       | varchar(255)  | NO   |     | NULL    |                |</w:t>
+      </w:r>
+    </w:p>
+    <w:p>
+      <w:pPr>
+        <w:rPr>
+          <w:rFonts w:ascii="Verdana" w:hAnsi="Verdana"/>
+          <w:color w:val="000000"/>
+          <w:sz w:val="20"/>
+          <w:szCs w:val="20"/>
+          <w:shd w:val="clear" w:color="auto" w:fill="FEFEF2"/>
+        </w:rPr>
+      </w:pPr>
+      <w:r>
+        <w:rPr>
+          <w:rFonts w:ascii="Verdana" w:hAnsi="Verdana"/>
+          <w:color w:val="000000"/>
+          <w:sz w:val="20"/>
+          <w:szCs w:val="20"/>
+          <w:shd w:val="clear" w:color="auto" w:fill="FEFEF2"/>
+        </w:rPr>
+        <w:t>| node_guid | varchar(255)  | NO   |     | NULL    |                |</w:t>
+      </w:r>
+    </w:p>
+    <w:p>
+      <w:pPr>
+        <w:rPr>
+          <w:rFonts w:ascii="Verdana" w:hAnsi="Verdana"/>
+          <w:color w:val="000000"/>
+          <w:sz w:val="20"/>
+          <w:szCs w:val="20"/>
+          <w:shd w:val="clear" w:color="auto" w:fill="FEFEF2"/>
+        </w:rPr>
+      </w:pPr>
+      <w:r>
+        <w:rPr>
+          <w:rFonts w:ascii="Verdana" w:hAnsi="Verdana"/>
+          <w:color w:val="000000"/>
+          <w:sz w:val="20"/>
+          <w:szCs w:val="20"/>
+          <w:shd w:val="clear" w:color="auto" w:fill="FEFEF2"/>
+        </w:rPr>
+        <w:t>| node_name | varchar(255)  | NO   |     | NULL    |                |</w:t>
+      </w:r>
+    </w:p>
+    <w:p>
+      <w:pPr>
+        <w:rPr>
+          <w:rFonts w:ascii="Verdana" w:hAnsi="Verdana"/>
+          <w:color w:val="000000"/>
+          <w:sz w:val="20"/>
+          <w:szCs w:val="20"/>
+          <w:shd w:val="clear" w:color="auto" w:fill="FEFEF2"/>
+        </w:rPr>
+      </w:pPr>
+      <w:r>
+        <w:rPr>
+          <w:rFonts w:ascii="Verdana" w:hAnsi="Verdana"/>
+          <w:color w:val="000000"/>
+          <w:sz w:val="20"/>
+          <w:szCs w:val="20"/>
+          <w:shd w:val="clear" w:color="auto" w:fill="FEFEF2"/>
+        </w:rPr>
+        <w:t>| pos_x     | decimal(11,3) | NO   |     | NULL    |                |</w:t>
+      </w:r>
+    </w:p>
+    <w:p>
+      <w:pPr>
+        <w:rPr>
+          <w:rFonts w:ascii="Verdana" w:hAnsi="Verdana"/>
+          <w:color w:val="000000"/>
+          <w:sz w:val="20"/>
+          <w:szCs w:val="20"/>
+          <w:shd w:val="clear" w:color="auto" w:fill="FEFEF2"/>
+        </w:rPr>
+      </w:pPr>
+      <w:r>
+        <w:rPr>
+          <w:rFonts w:ascii="Verdana" w:hAnsi="Verdana"/>
+          <w:color w:val="000000"/>
+          <w:sz w:val="20"/>
+          <w:szCs w:val="20"/>
+          <w:shd w:val="clear" w:color="auto" w:fill="FEFEF2"/>
+        </w:rPr>
+        <w:t>| pos_y     | decimal(11,3) | NO   |     | NULL    |                |</w:t>
+      </w:r>
+    </w:p>
+    <w:p>
+      <w:pPr>
+        <w:rPr>
+          <w:rFonts w:ascii="Verdana" w:hAnsi="Verdana"/>
+          <w:color w:val="000000"/>
+          <w:sz w:val="20"/>
+          <w:szCs w:val="20"/>
+          <w:shd w:val="clear" w:color="auto" w:fill="FEFEF2"/>
+        </w:rPr>
+      </w:pPr>
+      <w:r>
+        <w:rPr>
+          <w:rFonts w:ascii="Verdana" w:hAnsi="Verdana"/>
+          <w:color w:val="000000"/>
+          <w:sz w:val="20"/>
+          <w:szCs w:val="20"/>
+          <w:shd w:val="clear" w:color="auto" w:fill="FEFEF2"/>
+        </w:rPr>
+        <w:t>+-----------+---------------+------+-----+---------+----------------+</w:t>
+      </w:r>
+    </w:p>
+    <w:p>
+      <w:pPr>
+        <w:rPr>
+          <w:rFonts w:ascii="Verdana" w:hAnsi="Verdana"/>
+          <w:color w:val="000000"/>
+          <w:sz w:val="20"/>
+          <w:szCs w:val="20"/>
+          <w:shd w:val="clear" w:color="auto" w:fill="FEFEF2"/>
+        </w:rPr>
+      </w:pPr>
+      <w:r>
+        <w:rPr>
+          <w:rFonts w:ascii="Verdana" w:hAnsi="Verdana"/>
+          <w:color w:val="000000"/>
+          <w:sz w:val="20"/>
+          <w:szCs w:val="20"/>
+          <w:shd w:val="clear" w:color="auto" w:fill="FEFEF2"/>
+        </w:rPr>
+        <w:t>6 rows in set (0.00 sec)</w:t>
+      </w:r>
+    </w:p>
+    <w:p>
+      <w:pPr>
+        <w:rPr>
+          <w:rFonts w:ascii="Verdana" w:hAnsi="Verdana"/>
+          <w:color w:val="000000"/>
+          <w:sz w:val="20"/>
+          <w:szCs w:val="20"/>
+          <w:shd w:val="clear" w:color="auto" w:fill="FEFEF2"/>
+        </w:rPr>
+      </w:pPr>
+    </w:p>
+    <w:p>
+      <w:pPr>
+        <w:rPr>
+          <w:rFonts w:ascii="Verdana" w:hAnsi="Verdana"/>
+          <w:color w:val="000000"/>
+          <w:sz w:val="20"/>
+          <w:szCs w:val="20"/>
+          <w:shd w:val="clear" w:color="auto" w:fill="FEFEF2"/>
+        </w:rPr>
+      </w:pPr>
+      <w:r>
+        <w:rPr>
+          <w:rFonts w:ascii="Verdana" w:hAnsi="Verdana"/>
+          <w:color w:val="000000"/>
+          <w:sz w:val="20"/>
+          <w:szCs w:val="20"/>
+          <w:shd w:val="clear" w:color="auto" w:fill="FEFEF2"/>
+        </w:rPr>
+        <w:t>mysql&gt; select * from b_attention</w:t>
+      </w:r>
+      <w:r>
+        <w:rPr>
+          <w:rFonts w:ascii="Verdana" w:hAnsi="Verdana" w:hint="eastAsia"/>
+          <w:color w:val="000000"/>
+          <w:sz w:val="20"/>
+          <w:szCs w:val="20"/>
+          <w:shd w:val="clear" w:color="auto" w:fill="FEFEF2"/>
+        </w:rPr>
+        <w:t>;</w:t>
+      </w:r>
+    </w:p>
+    <w:p>
+      <w:pPr>
+        <w:rPr>
+          <w:rFonts w:ascii="Verdana" w:hAnsi="Verdana"/>
+          <w:color w:val="000000"/>
+          <w:sz w:val="20"/>
+          <w:szCs w:val="20"/>
+          <w:shd w:val="clear" w:color="auto" w:fill="FEFEF2"/>
+        </w:rPr>
+      </w:pPr>
+      <w:r>
+        <w:rPr>
+          <w:rFonts w:ascii="Verdana" w:hAnsi="Verdana"/>
+          <w:color w:val="000000"/>
+          <w:sz w:val="20"/>
+          <w:szCs w:val="20"/>
+          <w:shd w:val="clear" w:color="auto" w:fill="FEFEF2"/>
+        </w:rPr>
+        <w:t>+----+----------------------------------+----------------------------------+-----------+---------+---------+</w:t>
+      </w:r>
+    </w:p>
+    <w:p>
+      <w:pPr>
+        <w:rPr>
+          <w:rFonts w:ascii="Verdana" w:hAnsi="Verdana"/>
+          <w:color w:val="000000"/>
+          <w:sz w:val="20"/>
+          <w:szCs w:val="20"/>
+          <w:shd w:val="clear" w:color="auto" w:fill="FEFEF2"/>
+        </w:rPr>
+      </w:pPr>
+      <w:r>
+        <w:rPr>
+          <w:rFonts w:ascii="Verdana" w:hAnsi="Verdana"/>
+          <w:color w:val="000000"/>
+          <w:sz w:val="20"/>
+          <w:szCs w:val="20"/>
+          <w:shd w:val="clear" w:color="auto" w:fill="FEFEF2"/>
+        </w:rPr>
+        <w:t>| id | uid                              | node_guid                        | node_name | pos_x   | pos_y   |</w:t>
+      </w:r>
+    </w:p>
+    <w:p>
+      <w:pPr>
+        <w:rPr>
+          <w:rFonts w:ascii="Verdana" w:hAnsi="Verdana"/>
+          <w:color w:val="000000"/>
+          <w:sz w:val="20"/>
+          <w:szCs w:val="20"/>
+          <w:shd w:val="clear" w:color="auto" w:fill="FEFEF2"/>
+        </w:rPr>
+      </w:pPr>
+      <w:r>
+        <w:rPr>
+          <w:rFonts w:ascii="Verdana" w:hAnsi="Verdana"/>
+          <w:color w:val="000000"/>
+          <w:sz w:val="20"/>
+          <w:szCs w:val="20"/>
+          <w:shd w:val="clear" w:color="auto" w:fill="FEFEF2"/>
+        </w:rPr>
+        <w:t>+----+----------------------------------+----------------------------------+-----------+---------+---------+</w:t>
+      </w:r>
+    </w:p>
+    <w:p>
+      <w:pPr>
+        <w:rPr>
+          <w:rFonts w:ascii="Verdana" w:hAnsi="Verdana"/>
+          <w:color w:val="000000"/>
+          <w:sz w:val="20"/>
+          <w:szCs w:val="20"/>
+          <w:shd w:val="clear" w:color="auto" w:fill="FEFEF2"/>
+        </w:rPr>
+      </w:pPr>
+      <w:r>
+        <w:rPr>
+          <w:rFonts w:ascii="Verdana" w:hAnsi="Verdana"/>
+          <w:color w:val="000000"/>
+          <w:sz w:val="20"/>
+          <w:szCs w:val="20"/>
+          <w:shd w:val="clear" w:color="auto" w:fill="FEFEF2"/>
+        </w:rPr>
+        <w:t>|  1 | 3bc6e842f63d5e5a35942fac4de8cd01 | 5fb0797c40d4c8194824d346b97ea679 | 1?        | 230.000 | 320.000 |</w:t>
+      </w:r>
+    </w:p>
+    <w:p>
+      <w:pPr>
+        <w:rPr>
+          <w:rFonts w:ascii="Verdana" w:hAnsi="Verdana"/>
+          <w:color w:val="000000"/>
+          <w:sz w:val="20"/>
+          <w:szCs w:val="20"/>
+          <w:shd w:val="clear" w:color="auto" w:fill="FEFEF2"/>
+        </w:rPr>
+      </w:pPr>
+      <w:r>
+        <w:rPr>
+          <w:rFonts w:ascii="Verdana" w:hAnsi="Verdana"/>
+          <w:color w:val="000000"/>
+          <w:sz w:val="20"/>
+          <w:szCs w:val="20"/>
+          <w:shd w:val="clear" w:color="auto" w:fill="FEFEF2"/>
+        </w:rPr>
+        <w:t>|  2 | 3bc6e842f63d5e5a35942fac4de8cd01 | 7ffab38a22fbb8c1350c0e74334ae5f9 | 2?        | 422.000 | 138.000 |</w:t>
+      </w:r>
+    </w:p>
+    <w:p>
+      <w:pPr>
+        <w:rPr>
+          <w:rFonts w:ascii="Verdana" w:hAnsi="Verdana"/>
+          <w:color w:val="000000"/>
+          <w:sz w:val="20"/>
+          <w:szCs w:val="20"/>
+          <w:shd w:val="clear" w:color="auto" w:fill="FEFEF2"/>
+        </w:rPr>
+      </w:pPr>
+      <w:r>
+        <w:rPr>
+          <w:rFonts w:ascii="Verdana" w:hAnsi="Verdana"/>
+          <w:color w:val="000000"/>
+          <w:sz w:val="20"/>
+          <w:szCs w:val="20"/>
+          <w:shd w:val="clear" w:color="auto" w:fill="FEFEF2"/>
+        </w:rPr>
+        <w:t xml:space="preserve">|  3 | 3bc6e842f63d5e5a35942fac4de8cd01 | </w:t>
+      </w:r>
+      <w:r>
+        <w:rPr>
+          <w:rFonts w:ascii="Verdana" w:hAnsi="Verdana"/>
+          <w:color w:val="000000"/>
+          <w:sz w:val="20"/>
+          <w:szCs w:val="20"/>
+          <w:shd w:val="clear" w:color="auto" w:fill="FEFEF2"/>
+        </w:rPr>
         <w:lastRenderedPageBreak/>
-        <w:t>+--------------------+</w:t>
-      </w:r>
-    </w:p>
-    <w:p>
-      <w:pPr>
-        <w:rPr>
-          <w:rFonts w:ascii="Verdana" w:hAnsi="Verdana"/>
-          <w:color w:val="000000"/>
-          <w:sz w:val="20"/>
-          <w:szCs w:val="20"/>
-          <w:shd w:val="clear" w:color="auto" w:fill="FEFEF2"/>
-        </w:rPr>
-      </w:pPr>
-      <w:r>
-        <w:rPr>
-          <w:rFonts w:ascii="Verdana" w:hAnsi="Verdana"/>
-          <w:color w:val="000000"/>
-          <w:sz w:val="20"/>
-          <w:szCs w:val="20"/>
-          <w:shd w:val="clear" w:color="auto" w:fill="FEFEF2"/>
-        </w:rPr>
-        <w:t>12 rows in set (0.00 sec)</w:t>
-      </w:r>
-    </w:p>
-    <w:p>
-      <w:pPr>
-        <w:rPr>
-          <w:rFonts w:ascii="Verdana" w:hAnsi="Verdana"/>
-          <w:color w:val="000000"/>
-          <w:sz w:val="20"/>
-          <w:szCs w:val="20"/>
-          <w:shd w:val="clear" w:color="auto" w:fill="FEFEF2"/>
-        </w:rPr>
-      </w:pPr>
-      <w:r>
-        <w:rPr>
-          <w:rFonts w:ascii="Verdana" w:hAnsi="Verdana" w:hint="eastAsia"/>
-          <w:color w:val="000000"/>
-          <w:sz w:val="20"/>
-          <w:szCs w:val="20"/>
-          <w:shd w:val="clear" w:color="auto" w:fill="FEFEF2"/>
-        </w:rPr>
-        <w:t>选一个库，</w:t>
-      </w:r>
-    </w:p>
-    <w:p>
-      <w:pPr>
-        <w:rPr>
-          <w:rFonts w:ascii="Verdana" w:hAnsi="Verdana"/>
-          <w:color w:val="000000"/>
-          <w:sz w:val="20"/>
-          <w:szCs w:val="20"/>
-          <w:shd w:val="clear" w:color="auto" w:fill="FEFEF2"/>
-        </w:rPr>
-      </w:pPr>
-      <w:r>
-        <w:rPr>
-          <w:rFonts w:ascii="Verdana" w:hAnsi="Verdana"/>
-          <w:color w:val="000000"/>
-          <w:sz w:val="20"/>
-          <w:szCs w:val="20"/>
-          <w:shd w:val="clear" w:color="auto" w:fill="FEFEF2"/>
-        </w:rPr>
-        <w:t>mysql&gt; use api</w:t>
-      </w:r>
-    </w:p>
-    <w:p>
-      <w:pPr>
-        <w:rPr>
-          <w:rFonts w:ascii="Verdana" w:hAnsi="Verdana"/>
-          <w:color w:val="000000"/>
-          <w:sz w:val="20"/>
-          <w:szCs w:val="20"/>
-          <w:shd w:val="clear" w:color="auto" w:fill="FEFEF2"/>
-        </w:rPr>
-      </w:pPr>
-      <w:r>
-        <w:rPr>
-          <w:rFonts w:ascii="Verdana" w:hAnsi="Verdana"/>
-          <w:color w:val="000000"/>
-          <w:sz w:val="20"/>
-          <w:szCs w:val="20"/>
-          <w:shd w:val="clear" w:color="auto" w:fill="FEFEF2"/>
-        </w:rPr>
-        <w:t>Reading table information for completion of table and column names</w:t>
-      </w:r>
-    </w:p>
-    <w:p>
-      <w:pPr>
-        <w:rPr>
-          <w:rFonts w:ascii="Verdana" w:hAnsi="Verdana"/>
-          <w:color w:val="000000"/>
-          <w:sz w:val="20"/>
-          <w:szCs w:val="20"/>
-          <w:shd w:val="clear" w:color="auto" w:fill="FEFEF2"/>
-        </w:rPr>
-      </w:pPr>
-      <w:r>
-        <w:rPr>
-          <w:rFonts w:ascii="Verdana" w:hAnsi="Verdana"/>
-          <w:color w:val="000000"/>
-          <w:sz w:val="20"/>
-          <w:szCs w:val="20"/>
-          <w:shd w:val="clear" w:color="auto" w:fill="FEFEF2"/>
-        </w:rPr>
-        <w:t>You can turn off this feature to get a quicker startup with -A</w:t>
-      </w:r>
-    </w:p>
-    <w:p>
-      <w:pPr>
-        <w:rPr>
-          <w:rFonts w:ascii="Verdana" w:hAnsi="Verdana"/>
-          <w:color w:val="000000"/>
-          <w:sz w:val="20"/>
-          <w:szCs w:val="20"/>
-          <w:shd w:val="clear" w:color="auto" w:fill="FEFEF2"/>
-        </w:rPr>
-      </w:pPr>
-    </w:p>
-    <w:p>
-      <w:pPr>
-        <w:rPr>
-          <w:rFonts w:ascii="Verdana" w:hAnsi="Verdana"/>
-          <w:color w:val="000000"/>
-          <w:sz w:val="20"/>
-          <w:szCs w:val="20"/>
-          <w:shd w:val="clear" w:color="auto" w:fill="FEFEF2"/>
-        </w:rPr>
-      </w:pPr>
-      <w:r>
-        <w:rPr>
-          <w:rFonts w:ascii="Verdana" w:hAnsi="Verdana"/>
-          <w:color w:val="000000"/>
-          <w:sz w:val="20"/>
-          <w:szCs w:val="20"/>
-          <w:shd w:val="clear" w:color="auto" w:fill="FEFEF2"/>
-        </w:rPr>
-        <w:t>Database changed</w:t>
-      </w:r>
-    </w:p>
-    <w:p>
-      <w:pPr>
-        <w:rPr>
-          <w:rFonts w:ascii="Verdana" w:hAnsi="Verdana"/>
-          <w:color w:val="000000"/>
-          <w:sz w:val="20"/>
-          <w:szCs w:val="20"/>
-          <w:shd w:val="clear" w:color="auto" w:fill="FEFEF2"/>
-        </w:rPr>
-      </w:pPr>
-      <w:r>
-        <w:rPr>
-          <w:rFonts w:ascii="Verdana" w:hAnsi="Verdana" w:hint="eastAsia"/>
-          <w:color w:val="000000"/>
-          <w:sz w:val="20"/>
-          <w:szCs w:val="20"/>
-          <w:shd w:val="clear" w:color="auto" w:fill="FEFEF2"/>
-        </w:rPr>
-        <w:t>看数据库里的表</w:t>
-      </w:r>
-    </w:p>
-    <w:p>
-      <w:pPr>
-        <w:rPr>
-          <w:rFonts w:ascii="Verdana" w:hAnsi="Verdana"/>
-          <w:color w:val="000000"/>
-          <w:sz w:val="20"/>
-          <w:szCs w:val="20"/>
-          <w:shd w:val="clear" w:color="auto" w:fill="FEFEF2"/>
-        </w:rPr>
-      </w:pPr>
-      <w:r>
-        <w:rPr>
-          <w:rFonts w:ascii="Verdana" w:hAnsi="Verdana"/>
-          <w:color w:val="000000"/>
-          <w:sz w:val="20"/>
-          <w:szCs w:val="20"/>
-          <w:shd w:val="clear" w:color="auto" w:fill="FEFEF2"/>
-        </w:rPr>
-        <w:t>mysql&gt; show tables</w:t>
-      </w:r>
-      <w:r>
-        <w:rPr>
-          <w:rFonts w:ascii="Verdana" w:hAnsi="Verdana" w:hint="eastAsia"/>
-          <w:color w:val="000000"/>
-          <w:sz w:val="20"/>
-          <w:szCs w:val="20"/>
-          <w:shd w:val="clear" w:color="auto" w:fill="FEFEF2"/>
-        </w:rPr>
-        <w:t>;</w:t>
-      </w:r>
-    </w:p>
-    <w:p>
-      <w:pPr>
-        <w:rPr>
-          <w:rFonts w:ascii="Verdana" w:hAnsi="Verdana"/>
-          <w:color w:val="000000"/>
-          <w:sz w:val="20"/>
-          <w:szCs w:val="20"/>
-          <w:shd w:val="clear" w:color="auto" w:fill="FEFEF2"/>
-        </w:rPr>
-      </w:pPr>
-      <w:r>
-        <w:rPr>
-          <w:rFonts w:ascii="Verdana" w:hAnsi="Verdana"/>
-          <w:color w:val="000000"/>
-          <w:sz w:val="20"/>
-          <w:szCs w:val="20"/>
-          <w:shd w:val="clear" w:color="auto" w:fill="FEFEF2"/>
-        </w:rPr>
-        <w:t>+--------------------------+</w:t>
-      </w:r>
-    </w:p>
-    <w:p>
-      <w:pPr>
-        <w:rPr>
-          <w:rFonts w:ascii="Verdana" w:hAnsi="Verdana"/>
-          <w:color w:val="000000"/>
-          <w:sz w:val="20"/>
-          <w:szCs w:val="20"/>
-          <w:shd w:val="clear" w:color="auto" w:fill="FEFEF2"/>
-        </w:rPr>
-      </w:pPr>
-      <w:r>
-        <w:rPr>
-          <w:rFonts w:ascii="Verdana" w:hAnsi="Verdana"/>
-          <w:color w:val="000000"/>
-          <w:sz w:val="20"/>
-          <w:szCs w:val="20"/>
-          <w:shd w:val="clear" w:color="auto" w:fill="FEFEF2"/>
-        </w:rPr>
-        <w:t>| Tables_in_api            |</w:t>
-      </w:r>
-    </w:p>
-    <w:p>
-      <w:pPr>
-        <w:rPr>
-          <w:rFonts w:ascii="Verdana" w:hAnsi="Verdana"/>
-          <w:color w:val="000000"/>
-          <w:sz w:val="20"/>
-          <w:szCs w:val="20"/>
-          <w:shd w:val="clear" w:color="auto" w:fill="FEFEF2"/>
-        </w:rPr>
-      </w:pPr>
-      <w:r>
-        <w:rPr>
-          <w:rFonts w:ascii="Verdana" w:hAnsi="Verdana"/>
-          <w:color w:val="000000"/>
-          <w:sz w:val="20"/>
-          <w:szCs w:val="20"/>
-          <w:shd w:val="clear" w:color="auto" w:fill="FEFEF2"/>
-        </w:rPr>
-        <w:t>+--------------------------+</w:t>
-      </w:r>
-    </w:p>
-    <w:p>
-      <w:pPr>
-        <w:rPr>
-          <w:rFonts w:ascii="Verdana" w:hAnsi="Verdana"/>
-          <w:color w:val="000000"/>
-          <w:sz w:val="20"/>
-          <w:szCs w:val="20"/>
-          <w:shd w:val="clear" w:color="auto" w:fill="FEFEF2"/>
-        </w:rPr>
-      </w:pPr>
-      <w:r>
-        <w:rPr>
-          <w:rFonts w:ascii="Verdana" w:hAnsi="Verdana"/>
-          <w:color w:val="000000"/>
-          <w:sz w:val="20"/>
-          <w:szCs w:val="20"/>
-          <w:shd w:val="clear" w:color="auto" w:fill="FEFEF2"/>
-        </w:rPr>
-        <w:t>| b_asset                  |</w:t>
-      </w:r>
-    </w:p>
-    <w:p>
-      <w:pPr>
-        <w:rPr>
-          <w:rFonts w:ascii="Verdana" w:hAnsi="Verdana"/>
-          <w:color w:val="000000"/>
-          <w:sz w:val="20"/>
-          <w:szCs w:val="20"/>
-          <w:shd w:val="clear" w:color="auto" w:fill="FEFEF2"/>
-        </w:rPr>
-      </w:pPr>
-      <w:r>
-        <w:rPr>
-          <w:rFonts w:ascii="Verdana" w:hAnsi="Verdana"/>
-          <w:color w:val="000000"/>
-          <w:sz w:val="20"/>
-          <w:szCs w:val="20"/>
-          <w:shd w:val="clear" w:color="auto" w:fill="FEFEF2"/>
-        </w:rPr>
-        <w:t>| b_asset_his              |</w:t>
-      </w:r>
-    </w:p>
-    <w:p>
-      <w:pPr>
-        <w:rPr>
-          <w:rFonts w:ascii="Verdana" w:hAnsi="Verdana"/>
-          <w:color w:val="000000"/>
-          <w:sz w:val="20"/>
-          <w:szCs w:val="20"/>
-          <w:shd w:val="clear" w:color="auto" w:fill="FEFEF2"/>
-        </w:rPr>
-      </w:pPr>
-      <w:r>
-        <w:rPr>
-          <w:rFonts w:ascii="Verdana" w:hAnsi="Verdana"/>
-          <w:color w:val="000000"/>
-          <w:sz w:val="20"/>
-          <w:szCs w:val="20"/>
-          <w:shd w:val="clear" w:color="auto" w:fill="FEFEF2"/>
-        </w:rPr>
-        <w:t>| b_bill_transaction       |</w:t>
-      </w:r>
-    </w:p>
-    <w:p>
-      <w:pPr>
-        <w:rPr>
-          <w:rFonts w:ascii="Verdana" w:hAnsi="Verdana"/>
-          <w:color w:val="000000"/>
-          <w:sz w:val="20"/>
-          <w:szCs w:val="20"/>
-          <w:shd w:val="clear" w:color="auto" w:fill="FEFEF2"/>
-        </w:rPr>
-      </w:pPr>
-      <w:r>
-        <w:rPr>
-          <w:rFonts w:ascii="Verdana" w:hAnsi="Verdana"/>
-          <w:color w:val="000000"/>
-          <w:sz w:val="20"/>
-          <w:szCs w:val="20"/>
-          <w:shd w:val="clear" w:color="auto" w:fill="FEFEF2"/>
-        </w:rPr>
-        <w:t>| b_blend_opt              |</w:t>
-      </w:r>
-    </w:p>
-    <w:p>
-      <w:pPr>
-        <w:rPr>
-          <w:rFonts w:ascii="Verdana" w:hAnsi="Verdana"/>
-          <w:color w:val="000000"/>
-          <w:sz w:val="20"/>
-          <w:szCs w:val="20"/>
-          <w:shd w:val="clear" w:color="auto" w:fill="FEFEF2"/>
-        </w:rPr>
-      </w:pPr>
-      <w:r>
-        <w:rPr>
-          <w:rFonts w:ascii="Verdana" w:hAnsi="Verdana"/>
-          <w:color w:val="000000"/>
-          <w:sz w:val="20"/>
-          <w:szCs w:val="20"/>
-          <w:shd w:val="clear" w:color="auto" w:fill="FEFEF2"/>
-        </w:rPr>
-        <w:t>| b_cas_hash_txt           |</w:t>
-      </w:r>
-    </w:p>
-    <w:p>
-      <w:pPr>
-        <w:rPr>
-          <w:rFonts w:ascii="Verdana" w:hAnsi="Verdana"/>
-          <w:color w:val="000000"/>
-          <w:sz w:val="20"/>
-          <w:szCs w:val="20"/>
-          <w:shd w:val="clear" w:color="auto" w:fill="FEFEF2"/>
-        </w:rPr>
-      </w:pPr>
-      <w:r>
-        <w:rPr>
-          <w:rFonts w:ascii="Verdana" w:hAnsi="Verdana"/>
-          <w:color w:val="000000"/>
-          <w:sz w:val="20"/>
-          <w:szCs w:val="20"/>
-          <w:shd w:val="clear" w:color="auto" w:fill="FEFEF2"/>
-        </w:rPr>
-        <w:t>| b_cas_info_sid           |</w:t>
-      </w:r>
-    </w:p>
-    <w:p>
-      <w:pPr>
-        <w:rPr>
-          <w:rFonts w:ascii="Verdana" w:hAnsi="Verdana"/>
-          <w:color w:val="000000"/>
-          <w:sz w:val="20"/>
-          <w:szCs w:val="20"/>
-          <w:shd w:val="clear" w:color="auto" w:fill="FEFEF2"/>
-        </w:rPr>
-      </w:pPr>
-      <w:r>
-        <w:rPr>
-          <w:rFonts w:ascii="Verdana" w:hAnsi="Verdana"/>
-          <w:color w:val="000000"/>
-          <w:sz w:val="20"/>
-          <w:szCs w:val="20"/>
-          <w:shd w:val="clear" w:color="auto" w:fill="FEFEF2"/>
-        </w:rPr>
-        <w:t>| b_evidence               |</w:t>
-      </w:r>
-    </w:p>
-    <w:p>
-      <w:pPr>
-        <w:rPr>
-          <w:rFonts w:ascii="Verdana" w:hAnsi="Verdana"/>
-          <w:color w:val="000000"/>
-          <w:sz w:val="20"/>
-          <w:szCs w:val="20"/>
-          <w:shd w:val="clear" w:color="auto" w:fill="FEFEF2"/>
-        </w:rPr>
-      </w:pPr>
-      <w:r>
-        <w:rPr>
-          <w:rFonts w:ascii="Verdana" w:hAnsi="Verdana"/>
-          <w:color w:val="000000"/>
-          <w:sz w:val="20"/>
-          <w:szCs w:val="20"/>
-          <w:shd w:val="clear" w:color="auto" w:fill="FEFEF2"/>
-        </w:rPr>
-        <w:t>| b_evidence_signers       |</w:t>
-      </w:r>
-    </w:p>
-    <w:p>
-      <w:pPr>
-        <w:rPr>
-          <w:rFonts w:ascii="Verdana" w:hAnsi="Verdana"/>
-          <w:color w:val="000000"/>
-          <w:sz w:val="20"/>
-          <w:szCs w:val="20"/>
-          <w:shd w:val="clear" w:color="auto" w:fill="FEFEF2"/>
-        </w:rPr>
-      </w:pPr>
-      <w:r>
-        <w:rPr>
-          <w:rFonts w:ascii="Verdana" w:hAnsi="Verdana"/>
-          <w:color w:val="000000"/>
-          <w:sz w:val="20"/>
-          <w:szCs w:val="20"/>
-          <w:shd w:val="clear" w:color="auto" w:fill="FEFEF2"/>
-        </w:rPr>
-        <w:t>| b_info_evidence          |</w:t>
-      </w:r>
-    </w:p>
-    <w:p>
-      <w:pPr>
-        <w:rPr>
-          <w:rFonts w:ascii="Verdana" w:hAnsi="Verdana"/>
-          <w:color w:val="000000"/>
-          <w:sz w:val="20"/>
-          <w:szCs w:val="20"/>
-          <w:shd w:val="clear" w:color="auto" w:fill="FEFEF2"/>
-        </w:rPr>
-      </w:pPr>
-      <w:r>
-        <w:rPr>
-          <w:rFonts w:ascii="Verdana" w:hAnsi="Verdana"/>
-          <w:color w:val="000000"/>
-          <w:sz w:val="20"/>
-          <w:szCs w:val="20"/>
-          <w:shd w:val="clear" w:color="auto" w:fill="FEFEF2"/>
-        </w:rPr>
-        <w:t>| b_last_tx_data_4platform |</w:t>
-      </w:r>
-    </w:p>
-    <w:p>
-      <w:pPr>
-        <w:rPr>
-          <w:rFonts w:ascii="Verdana" w:hAnsi="Verdana"/>
-          <w:color w:val="000000"/>
-          <w:sz w:val="20"/>
-          <w:szCs w:val="20"/>
-          <w:shd w:val="clear" w:color="auto" w:fill="FEFEF2"/>
-        </w:rPr>
-      </w:pPr>
-      <w:r>
-        <w:rPr>
-          <w:rFonts w:ascii="Verdana" w:hAnsi="Verdana"/>
-          <w:color w:val="000000"/>
-          <w:sz w:val="20"/>
-          <w:szCs w:val="20"/>
-          <w:shd w:val="clear" w:color="auto" w:fill="FEFEF2"/>
-        </w:rPr>
-        <w:t>| b_request_api            |</w:t>
-      </w:r>
-    </w:p>
-    <w:p>
-      <w:pPr>
-        <w:rPr>
-          <w:rFonts w:ascii="Verdana" w:hAnsi="Verdana"/>
-          <w:color w:val="000000"/>
-          <w:sz w:val="20"/>
-          <w:szCs w:val="20"/>
-          <w:shd w:val="clear" w:color="auto" w:fill="FEFEF2"/>
-        </w:rPr>
-      </w:pPr>
-      <w:r>
-        <w:rPr>
-          <w:rFonts w:ascii="Verdana" w:hAnsi="Verdana"/>
-          <w:color w:val="000000"/>
-          <w:sz w:val="20"/>
-          <w:szCs w:val="20"/>
-          <w:shd w:val="clear" w:color="auto" w:fill="FEFEF2"/>
-        </w:rPr>
-        <w:t>| b_sys_log                |</w:t>
-      </w:r>
-    </w:p>
-    <w:p>
-      <w:pPr>
-        <w:rPr>
-          <w:rFonts w:ascii="Verdana" w:hAnsi="Verdana"/>
-          <w:color w:val="000000"/>
-          <w:sz w:val="20"/>
-          <w:szCs w:val="20"/>
-          <w:shd w:val="clear" w:color="auto" w:fill="FEFEF2"/>
-        </w:rPr>
-      </w:pPr>
-      <w:r>
-        <w:rPr>
-          <w:rFonts w:ascii="Verdana" w:hAnsi="Verdana"/>
-          <w:color w:val="000000"/>
-          <w:sz w:val="20"/>
-          <w:szCs w:val="20"/>
-          <w:shd w:val="clear" w:color="auto" w:fill="FEFEF2"/>
-        </w:rPr>
-        <w:t>| b_transaction            |</w:t>
-      </w:r>
-    </w:p>
-    <w:p>
-      <w:pPr>
-        <w:rPr>
-          <w:rFonts w:ascii="Verdana" w:hAnsi="Verdana"/>
-          <w:color w:val="000000"/>
-          <w:sz w:val="20"/>
-          <w:szCs w:val="20"/>
-          <w:shd w:val="clear" w:color="auto" w:fill="FEFEF2"/>
-        </w:rPr>
-      </w:pPr>
-      <w:r>
-        <w:rPr>
-          <w:rFonts w:ascii="Verdana" w:hAnsi="Verdana"/>
-          <w:color w:val="000000"/>
-          <w:sz w:val="20"/>
-          <w:szCs w:val="20"/>
-          <w:shd w:val="clear" w:color="auto" w:fill="FEFEF2"/>
-        </w:rPr>
-        <w:t>| source_account           |</w:t>
-      </w:r>
-    </w:p>
-    <w:p>
-      <w:pPr>
-        <w:rPr>
-          <w:rFonts w:ascii="Verdana" w:hAnsi="Verdana"/>
-          <w:color w:val="000000"/>
-          <w:sz w:val="20"/>
-          <w:szCs w:val="20"/>
-          <w:shd w:val="clear" w:color="auto" w:fill="FEFEF2"/>
-        </w:rPr>
-      </w:pPr>
-      <w:r>
-        <w:rPr>
-          <w:rFonts w:ascii="Verdana" w:hAnsi="Verdana"/>
-          <w:color w:val="000000"/>
-          <w:sz w:val="20"/>
-          <w:szCs w:val="20"/>
-          <w:shd w:val="clear" w:color="auto" w:fill="FEFEF2"/>
-        </w:rPr>
-        <w:t>| trade_serial             |</w:t>
-      </w:r>
-    </w:p>
-    <w:p>
-      <w:pPr>
-        <w:rPr>
-          <w:rFonts w:ascii="Verdana" w:hAnsi="Verdana"/>
-          <w:color w:val="000000"/>
-          <w:sz w:val="20"/>
-          <w:szCs w:val="20"/>
-          <w:shd w:val="clear" w:color="auto" w:fill="FEFEF2"/>
-        </w:rPr>
-      </w:pPr>
-      <w:r>
-        <w:rPr>
-          <w:rFonts w:ascii="Verdana" w:hAnsi="Verdana"/>
-          <w:color w:val="000000"/>
-          <w:sz w:val="20"/>
-          <w:szCs w:val="20"/>
-          <w:shd w:val="clear" w:color="auto" w:fill="FEFEF2"/>
-        </w:rPr>
-        <w:t>| tx_timeout               |</w:t>
-      </w:r>
-    </w:p>
-    <w:p>
-      <w:pPr>
-        <w:rPr>
-          <w:rFonts w:ascii="Verdana" w:hAnsi="Verdana"/>
-          <w:color w:val="000000"/>
-          <w:sz w:val="20"/>
-          <w:szCs w:val="20"/>
-          <w:shd w:val="clear" w:color="auto" w:fill="FEFEF2"/>
-        </w:rPr>
-      </w:pPr>
-      <w:r>
-        <w:rPr>
-          <w:rFonts w:ascii="Verdana" w:hAnsi="Verdana"/>
-          <w:color w:val="000000"/>
-          <w:sz w:val="20"/>
-          <w:szCs w:val="20"/>
-          <w:shd w:val="clear" w:color="auto" w:fill="FEFEF2"/>
-        </w:rPr>
-        <w:t>+--------------------------+</w:t>
-      </w:r>
-    </w:p>
-    <w:p>
-      <w:pPr>
-        <w:rPr>
-          <w:rFonts w:ascii="Verdana" w:hAnsi="Verdana"/>
-          <w:color w:val="000000"/>
-          <w:sz w:val="20"/>
-          <w:szCs w:val="20"/>
-          <w:shd w:val="clear" w:color="auto" w:fill="FEFEF2"/>
-        </w:rPr>
-      </w:pPr>
-      <w:r>
-        <w:rPr>
-          <w:rFonts w:ascii="Verdana" w:hAnsi="Verdana"/>
-          <w:color w:val="000000"/>
-          <w:sz w:val="20"/>
-          <w:szCs w:val="20"/>
-          <w:shd w:val="clear" w:color="auto" w:fill="FEFEF2"/>
-        </w:rPr>
-        <w:t>16 rows in set (0.00 sec)</w:t>
-      </w:r>
-    </w:p>
-    <w:p>
-      <w:pPr>
-        <w:rPr>
-          <w:rFonts w:ascii="Verdana" w:hAnsi="Verdana"/>
-          <w:color w:val="000000"/>
-          <w:sz w:val="20"/>
-          <w:szCs w:val="20"/>
-          <w:shd w:val="clear" w:color="auto" w:fill="FEFEF2"/>
-        </w:rPr>
-      </w:pPr>
-      <w:r>
-        <w:rPr>
-          <w:rFonts w:ascii="Verdana" w:hAnsi="Verdana" w:hint="eastAsia"/>
-          <w:color w:val="000000"/>
-          <w:sz w:val="20"/>
-          <w:szCs w:val="20"/>
-          <w:shd w:val="clear" w:color="auto" w:fill="FEFEF2"/>
-        </w:rPr>
-        <w:t>查看一个表的描述</w:t>
-      </w:r>
-    </w:p>
-    <w:p>
-      <w:pPr>
-        <w:rPr>
-          <w:rFonts w:ascii="Verdana" w:hAnsi="Verdana"/>
-          <w:color w:val="000000"/>
-          <w:sz w:val="20"/>
-          <w:szCs w:val="20"/>
-          <w:shd w:val="clear" w:color="auto" w:fill="FEFEF2"/>
-        </w:rPr>
-      </w:pPr>
-      <w:r>
-        <w:rPr>
-          <w:rFonts w:ascii="Verdana" w:hAnsi="Verdana"/>
-          <w:color w:val="000000"/>
-          <w:sz w:val="20"/>
-          <w:szCs w:val="20"/>
-          <w:shd w:val="clear" w:color="auto" w:fill="FEFEF2"/>
-        </w:rPr>
-        <w:t>mysql&gt; describe b_asset</w:t>
-      </w:r>
-      <w:r>
-        <w:rPr>
-          <w:rFonts w:ascii="Verdana" w:hAnsi="Verdana" w:hint="eastAsia"/>
-          <w:color w:val="000000"/>
-          <w:sz w:val="20"/>
-          <w:szCs w:val="20"/>
-          <w:shd w:val="clear" w:color="auto" w:fill="FEFEF2"/>
-        </w:rPr>
-        <w:t>;</w:t>
-      </w:r>
-    </w:p>
-    <w:p>
-      <w:pPr>
-        <w:rPr>
-          <w:rFonts w:ascii="Verdana" w:hAnsi="Verdana"/>
-          <w:color w:val="000000"/>
-          <w:sz w:val="20"/>
-          <w:szCs w:val="20"/>
-          <w:shd w:val="clear" w:color="auto" w:fill="FEFEF2"/>
-        </w:rPr>
-      </w:pPr>
-      <w:r>
-        <w:rPr>
-          <w:rFonts w:ascii="Verdana" w:hAnsi="Verdana"/>
-          <w:color w:val="000000"/>
-          <w:sz w:val="20"/>
-          <w:szCs w:val="20"/>
-          <w:shd w:val="clear" w:color="auto" w:fill="FEFEF2"/>
-        </w:rPr>
-        <w:t>+--------------+--------------+------+-----+---------+----------------+</w:t>
-      </w:r>
-    </w:p>
-    <w:p>
-      <w:pPr>
-        <w:rPr>
-          <w:rFonts w:ascii="Verdana" w:hAnsi="Verdana"/>
-          <w:color w:val="000000"/>
-          <w:sz w:val="20"/>
-          <w:szCs w:val="20"/>
-          <w:shd w:val="clear" w:color="auto" w:fill="FEFEF2"/>
-        </w:rPr>
-      </w:pPr>
-      <w:r>
-        <w:rPr>
-          <w:rFonts w:ascii="Verdana" w:hAnsi="Verdana"/>
-          <w:color w:val="000000"/>
-          <w:sz w:val="20"/>
-          <w:szCs w:val="20"/>
-          <w:shd w:val="clear" w:color="auto" w:fill="FEFEF2"/>
-        </w:rPr>
-        <w:t>| Field        | Type         | Null | Key | Default | Extra          |</w:t>
-      </w:r>
-    </w:p>
-    <w:p>
-      <w:pPr>
-        <w:rPr>
-          <w:rFonts w:ascii="Verdana" w:hAnsi="Verdana"/>
-          <w:color w:val="000000"/>
-          <w:sz w:val="20"/>
-          <w:szCs w:val="20"/>
-          <w:shd w:val="clear" w:color="auto" w:fill="FEFEF2"/>
-        </w:rPr>
-      </w:pPr>
-      <w:r>
-        <w:rPr>
-          <w:rFonts w:ascii="Verdana" w:hAnsi="Verdana"/>
-          <w:color w:val="000000"/>
-          <w:sz w:val="20"/>
-          <w:szCs w:val="20"/>
-          <w:shd w:val="clear" w:color="auto" w:fill="FEFEF2"/>
-        </w:rPr>
-        <w:t>+--------------+--------------+------+-----+---------+----------------+</w:t>
-      </w:r>
-    </w:p>
-    <w:p>
-      <w:pPr>
-        <w:rPr>
-          <w:rFonts w:ascii="Verdana" w:hAnsi="Verdana"/>
-          <w:color w:val="000000"/>
-          <w:sz w:val="20"/>
-          <w:szCs w:val="20"/>
-          <w:shd w:val="clear" w:color="auto" w:fill="FEFEF2"/>
-        </w:rPr>
-      </w:pPr>
-      <w:r>
-        <w:rPr>
-          <w:rFonts w:ascii="Verdana" w:hAnsi="Verdana"/>
-          <w:color w:val="000000"/>
-          <w:sz w:val="20"/>
-          <w:szCs w:val="20"/>
-          <w:shd w:val="clear" w:color="auto" w:fill="FEFEF2"/>
-        </w:rPr>
-        <w:t>| id           | int(11)      | NO   | PRI | NULL    | auto_increment |</w:t>
-      </w:r>
-    </w:p>
-    <w:p>
-      <w:pPr>
-        <w:rPr>
-          <w:rFonts w:ascii="Verdana" w:hAnsi="Verdana"/>
-          <w:color w:val="000000"/>
-          <w:sz w:val="20"/>
-          <w:szCs w:val="20"/>
-          <w:shd w:val="clear" w:color="auto" w:fill="FEFEF2"/>
-        </w:rPr>
-      </w:pPr>
-      <w:r>
-        <w:rPr>
-          <w:rFonts w:ascii="Verdana" w:hAnsi="Verdana"/>
-          <w:color w:val="000000"/>
-          <w:sz w:val="20"/>
-          <w:szCs w:val="20"/>
-          <w:shd w:val="clear" w:color="auto" w:fill="FEFEF2"/>
-        </w:rPr>
-        <w:t>| app_id       | varchar(50)  | YES  |     | NULL    |                |</w:t>
-      </w:r>
-    </w:p>
-    <w:p>
-      <w:pPr>
-        <w:rPr>
-          <w:rFonts w:ascii="Verdana" w:hAnsi="Verdana"/>
-          <w:color w:val="000000"/>
-          <w:sz w:val="20"/>
-          <w:szCs w:val="20"/>
-          <w:shd w:val="clear" w:color="auto" w:fill="FEFEF2"/>
-        </w:rPr>
-      </w:pPr>
-      <w:r>
-        <w:rPr>
-          <w:rFonts w:ascii="Verdana" w:hAnsi="Verdana"/>
-          <w:color w:val="000000"/>
-          <w:sz w:val="20"/>
-          <w:szCs w:val="20"/>
-          <w:shd w:val="clear" w:color="auto" w:fill="FEFEF2"/>
-        </w:rPr>
-        <w:t>| asset_name   | varchar(60)  | YES  |     | NULL    |                |</w:t>
-      </w:r>
-    </w:p>
-    <w:p>
-      <w:pPr>
-        <w:rPr>
-          <w:rFonts w:ascii="Verdana" w:hAnsi="Verdana"/>
-          <w:color w:val="000000"/>
-          <w:sz w:val="20"/>
-          <w:szCs w:val="20"/>
-          <w:shd w:val="clear" w:color="auto" w:fill="FEFEF2"/>
-        </w:rPr>
-      </w:pPr>
-      <w:r>
-        <w:rPr>
-          <w:rFonts w:ascii="Verdana" w:hAnsi="Verdana"/>
-          <w:color w:val="000000"/>
-          <w:sz w:val="20"/>
-          <w:szCs w:val="20"/>
-          <w:shd w:val="clear" w:color="auto" w:fill="FEFEF2"/>
-        </w:rPr>
-        <w:t>| asset_code   | varchar(80)  | YES  | MUL | NULL    |                |</w:t>
-      </w:r>
-    </w:p>
-    <w:p>
-      <w:pPr>
-        <w:rPr>
-          <w:rFonts w:ascii="Verdana" w:hAnsi="Verdana"/>
-          <w:color w:val="000000"/>
-          <w:sz w:val="20"/>
-          <w:szCs w:val="20"/>
-          <w:shd w:val="clear" w:color="auto" w:fill="FEFEF2"/>
-        </w:rPr>
-      </w:pPr>
-      <w:r>
-        <w:rPr>
-          <w:rFonts w:ascii="Verdana" w:hAnsi="Verdana"/>
-          <w:color w:val="000000"/>
-          <w:sz w:val="20"/>
-          <w:szCs w:val="20"/>
-          <w:shd w:val="clear" w:color="auto" w:fill="FEFEF2"/>
-        </w:rPr>
-        <w:t>| asset_issuer | varchar(255) | YES  |     | NULL    |                |</w:t>
-      </w:r>
-    </w:p>
-    <w:p>
-      <w:pPr>
-        <w:rPr>
-          <w:rFonts w:ascii="Verdana" w:hAnsi="Verdana"/>
-          <w:color w:val="000000"/>
-          <w:sz w:val="20"/>
-          <w:szCs w:val="20"/>
-          <w:shd w:val="clear" w:color="auto" w:fill="FEFEF2"/>
-        </w:rPr>
-      </w:pPr>
-      <w:r>
-        <w:rPr>
-          <w:rFonts w:ascii="Verdana" w:hAnsi="Verdana"/>
-          <w:color w:val="000000"/>
-          <w:sz w:val="20"/>
-          <w:szCs w:val="20"/>
-          <w:shd w:val="clear" w:color="auto" w:fill="FEFEF2"/>
-        </w:rPr>
-        <w:t>| asset_unit   | varchar(30)  | YES  |     | NULL    |                |</w:t>
-      </w:r>
-    </w:p>
-    <w:p>
-      <w:pPr>
-        <w:rPr>
-          <w:rFonts w:ascii="Verdana" w:hAnsi="Verdana"/>
-          <w:color w:val="000000"/>
-          <w:sz w:val="20"/>
-          <w:szCs w:val="20"/>
-          <w:shd w:val="clear" w:color="auto" w:fill="FEFEF2"/>
-        </w:rPr>
-      </w:pPr>
-      <w:r>
-        <w:rPr>
-          <w:rFonts w:ascii="Verdana" w:hAnsi="Verdana"/>
-          <w:color w:val="000000"/>
-          <w:sz w:val="20"/>
-          <w:szCs w:val="20"/>
-          <w:shd w:val="clear" w:color="auto" w:fill="FEFEF2"/>
-        </w:rPr>
-        <w:t>| asset_amount | bigint(20)   | YES  |     | NULL    |                |</w:t>
-      </w:r>
-    </w:p>
-    <w:p>
-      <w:pPr>
-        <w:rPr>
-          <w:rFonts w:ascii="Verdana" w:hAnsi="Verdana"/>
-          <w:color w:val="000000"/>
-          <w:sz w:val="20"/>
-          <w:szCs w:val="20"/>
-          <w:shd w:val="clear" w:color="auto" w:fill="FEFEF2"/>
-        </w:rPr>
-      </w:pPr>
-      <w:r>
-        <w:rPr>
-          <w:rFonts w:ascii="Verdana" w:hAnsi="Verdana"/>
-          <w:color w:val="000000"/>
-          <w:sz w:val="20"/>
-          <w:szCs w:val="20"/>
-          <w:shd w:val="clear" w:color="auto" w:fill="FEFEF2"/>
-        </w:rPr>
-        <w:t>| create_time  | datetime     | YES  |     | NULL    |                |</w:t>
-      </w:r>
-    </w:p>
-    <w:p>
-      <w:pPr>
-        <w:rPr>
-          <w:rFonts w:ascii="Verdana" w:hAnsi="Verdana"/>
-          <w:color w:val="000000"/>
-          <w:sz w:val="20"/>
-          <w:szCs w:val="20"/>
-          <w:shd w:val="clear" w:color="auto" w:fill="FEFEF2"/>
-        </w:rPr>
-      </w:pPr>
-      <w:r>
-        <w:rPr>
-          <w:rFonts w:ascii="Verdana" w:hAnsi="Verdana"/>
-          <w:color w:val="000000"/>
-          <w:sz w:val="20"/>
-          <w:szCs w:val="20"/>
-          <w:shd w:val="clear" w:color="auto" w:fill="FEFEF2"/>
-        </w:rPr>
-        <w:lastRenderedPageBreak/>
-        <w:t>| update_time  | datetime     | YES  |     | NULL    |                |</w:t>
-      </w:r>
-    </w:p>
-    <w:p>
-      <w:pPr>
-        <w:rPr>
-          <w:rFonts w:ascii="Verdana" w:hAnsi="Verdana"/>
-          <w:color w:val="000000"/>
-          <w:sz w:val="20"/>
-          <w:szCs w:val="20"/>
-          <w:shd w:val="clear" w:color="auto" w:fill="FEFEF2"/>
-        </w:rPr>
-      </w:pPr>
-      <w:r>
-        <w:rPr>
-          <w:rFonts w:ascii="Verdana" w:hAnsi="Verdana"/>
-          <w:color w:val="000000"/>
-          <w:sz w:val="20"/>
-          <w:szCs w:val="20"/>
-          <w:shd w:val="clear" w:color="auto" w:fill="FEFEF2"/>
-        </w:rPr>
-        <w:t>| hash         | varchar(255) | YES  |     | NULL    |                |</w:t>
-      </w:r>
-    </w:p>
-    <w:p>
-      <w:pPr>
-        <w:rPr>
-          <w:rFonts w:ascii="Verdana" w:hAnsi="Verdana"/>
-          <w:color w:val="000000"/>
-          <w:sz w:val="20"/>
-          <w:szCs w:val="20"/>
-          <w:shd w:val="clear" w:color="auto" w:fill="FEFEF2"/>
-        </w:rPr>
-      </w:pPr>
-      <w:r>
-        <w:rPr>
-          <w:rFonts w:ascii="Verdana" w:hAnsi="Verdana"/>
-          <w:color w:val="000000"/>
-          <w:sz w:val="20"/>
-          <w:szCs w:val="20"/>
-          <w:shd w:val="clear" w:color="auto" w:fill="FEFEF2"/>
-        </w:rPr>
-        <w:t>| icon         | varchar(255) | YES  |     | NULL    |                |</w:t>
-      </w:r>
-    </w:p>
-    <w:p>
-      <w:pPr>
-        <w:rPr>
-          <w:rFonts w:ascii="Verdana" w:hAnsi="Verdana"/>
-          <w:color w:val="000000"/>
-          <w:sz w:val="20"/>
-          <w:szCs w:val="20"/>
-          <w:shd w:val="clear" w:color="auto" w:fill="FEFEF2"/>
-        </w:rPr>
-      </w:pPr>
-      <w:r>
-        <w:rPr>
-          <w:rFonts w:ascii="Verdana" w:hAnsi="Verdana"/>
-          <w:color w:val="000000"/>
-          <w:sz w:val="20"/>
-          <w:szCs w:val="20"/>
-          <w:shd w:val="clear" w:color="auto" w:fill="FEFEF2"/>
-        </w:rPr>
-        <w:t>+--------------+--------------+------+-----+---------+----------------+</w:t>
-      </w:r>
-    </w:p>
-    <w:p>
-      <w:pPr>
-        <w:rPr>
-          <w:rFonts w:ascii="Verdana" w:hAnsi="Verdana"/>
-          <w:color w:val="000000"/>
-          <w:sz w:val="20"/>
-          <w:szCs w:val="20"/>
-          <w:shd w:val="clear" w:color="auto" w:fill="FEFEF2"/>
-        </w:rPr>
-      </w:pPr>
-      <w:r>
-        <w:rPr>
-          <w:rFonts w:ascii="Verdana" w:hAnsi="Verdana"/>
-          <w:color w:val="000000"/>
-          <w:sz w:val="20"/>
-          <w:szCs w:val="20"/>
-          <w:shd w:val="clear" w:color="auto" w:fill="FEFEF2"/>
-        </w:rPr>
-        <w:t>11 rows in set (0.00 sec)</w:t>
-      </w:r>
-    </w:p>
-    <w:p>
-      <w:pPr>
-        <w:rPr>
-          <w:rFonts w:ascii="Verdana" w:hAnsi="Verdana"/>
-          <w:color w:val="000000"/>
-          <w:sz w:val="20"/>
-          <w:szCs w:val="20"/>
-          <w:shd w:val="clear" w:color="auto" w:fill="FEFEF2"/>
-        </w:rPr>
-      </w:pPr>
-      <w:r>
-        <w:rPr>
-          <w:rFonts w:ascii="Verdana" w:hAnsi="Verdana"/>
-          <w:color w:val="000000"/>
-          <w:sz w:val="20"/>
-          <w:szCs w:val="20"/>
-          <w:shd w:val="clear" w:color="auto" w:fill="FEFEF2"/>
-        </w:rPr>
-        <w:t>NULL</w:t>
-      </w:r>
-      <w:r>
-        <w:rPr>
-          <w:rFonts w:ascii="Verdana" w:hAnsi="Verdana" w:hint="eastAsia"/>
-          <w:color w:val="000000"/>
-          <w:sz w:val="20"/>
-          <w:szCs w:val="20"/>
-          <w:shd w:val="clear" w:color="auto" w:fill="FEFEF2"/>
-        </w:rPr>
-        <w:t>一列表示是不是可以留空。</w:t>
-      </w:r>
-    </w:p>
-    <w:p>
-      <w:pPr>
-        <w:rPr>
-          <w:rFonts w:ascii="Verdana" w:hAnsi="Verdana"/>
-          <w:color w:val="000000"/>
-          <w:sz w:val="20"/>
-          <w:szCs w:val="20"/>
-          <w:shd w:val="clear" w:color="auto" w:fill="FEFEF2"/>
-        </w:rPr>
-      </w:pPr>
-      <w:r>
-        <w:rPr>
-          <w:rFonts w:ascii="Verdana" w:hAnsi="Verdana"/>
-          <w:color w:val="000000"/>
-          <w:sz w:val="20"/>
-          <w:szCs w:val="20"/>
-          <w:shd w:val="clear" w:color="auto" w:fill="FEFEF2"/>
-        </w:rPr>
-        <w:t>PRI:</w:t>
-      </w:r>
-      <w:r>
-        <w:rPr>
-          <w:rFonts w:ascii="Verdana" w:hAnsi="Verdana" w:hint="eastAsia"/>
-          <w:color w:val="000000"/>
-          <w:sz w:val="20"/>
-          <w:szCs w:val="20"/>
-          <w:shd w:val="clear" w:color="auto" w:fill="FEFEF2"/>
-        </w:rPr>
-        <w:t>主键，每一行都有且各不重复的一个值，可以用来遍历。主键不可为空</w:t>
-      </w:r>
-    </w:p>
-    <w:p>
-      <w:pPr>
-        <w:rPr>
-          <w:rFonts w:ascii="Verdana" w:hAnsi="Verdana"/>
-          <w:color w:val="000000"/>
-          <w:sz w:val="20"/>
-          <w:szCs w:val="20"/>
-          <w:shd w:val="clear" w:color="auto" w:fill="FEFEF2"/>
-        </w:rPr>
-      </w:pPr>
-      <w:r>
-        <w:rPr>
-          <w:rFonts w:ascii="Verdana" w:hAnsi="Verdana" w:hint="eastAsia"/>
-          <w:color w:val="000000"/>
-          <w:sz w:val="20"/>
-          <w:szCs w:val="20"/>
-          <w:shd w:val="clear" w:color="auto" w:fill="FEFEF2"/>
-        </w:rPr>
-        <w:t>MUL:</w:t>
-      </w:r>
-      <w:r>
-        <w:rPr>
-          <w:rFonts w:ascii="Verdana" w:hAnsi="Verdana" w:hint="eastAsia"/>
-          <w:color w:val="000000"/>
-          <w:sz w:val="20"/>
-          <w:szCs w:val="20"/>
-          <w:shd w:val="clear" w:color="auto" w:fill="FEFEF2"/>
-        </w:rPr>
-        <w:t>可以重复</w:t>
-      </w:r>
-    </w:p>
-    <w:p>
-      <w:pPr>
-        <w:rPr>
-          <w:rFonts w:ascii="Verdana" w:hAnsi="Verdana"/>
-          <w:color w:val="000000"/>
-          <w:sz w:val="20"/>
-          <w:szCs w:val="20"/>
-          <w:shd w:val="clear" w:color="auto" w:fill="FEFEF2"/>
-        </w:rPr>
-      </w:pPr>
-    </w:p>
-    <w:p>
-      <w:pPr>
-        <w:rPr>
-          <w:rFonts w:ascii="Verdana" w:hAnsi="Verdana"/>
-          <w:color w:val="000000"/>
-          <w:sz w:val="20"/>
-          <w:szCs w:val="20"/>
-          <w:shd w:val="clear" w:color="auto" w:fill="FEFEF2"/>
-        </w:rPr>
-      </w:pPr>
-      <w:r>
-        <w:rPr>
-          <w:rFonts w:ascii="Verdana" w:hAnsi="Verdana"/>
-          <w:color w:val="000000"/>
-          <w:sz w:val="20"/>
-          <w:szCs w:val="20"/>
-          <w:shd w:val="clear" w:color="auto" w:fill="FEFEF2"/>
-        </w:rPr>
-        <w:t>mysql&gt; describe b_attention;</w:t>
-      </w:r>
-    </w:p>
-    <w:p>
-      <w:pPr>
-        <w:rPr>
-          <w:rFonts w:ascii="Verdana" w:hAnsi="Verdana"/>
-          <w:color w:val="000000"/>
-          <w:sz w:val="20"/>
-          <w:szCs w:val="20"/>
-          <w:shd w:val="clear" w:color="auto" w:fill="FEFEF2"/>
-        </w:rPr>
-      </w:pPr>
-      <w:r>
-        <w:rPr>
-          <w:rFonts w:ascii="Verdana" w:hAnsi="Verdana"/>
-          <w:color w:val="000000"/>
-          <w:sz w:val="20"/>
-          <w:szCs w:val="20"/>
-          <w:shd w:val="clear" w:color="auto" w:fill="FEFEF2"/>
-        </w:rPr>
-        <w:t>+-----------+---------------+------+-----+---------+----------------+</w:t>
-      </w:r>
-    </w:p>
-    <w:p>
-      <w:pPr>
-        <w:rPr>
-          <w:rFonts w:ascii="Verdana" w:hAnsi="Verdana"/>
-          <w:color w:val="000000"/>
-          <w:sz w:val="20"/>
-          <w:szCs w:val="20"/>
-          <w:shd w:val="clear" w:color="auto" w:fill="FEFEF2"/>
-        </w:rPr>
-      </w:pPr>
-      <w:r>
-        <w:rPr>
-          <w:rFonts w:ascii="Verdana" w:hAnsi="Verdana"/>
-          <w:color w:val="000000"/>
-          <w:sz w:val="20"/>
-          <w:szCs w:val="20"/>
-          <w:shd w:val="clear" w:color="auto" w:fill="FEFEF2"/>
-        </w:rPr>
-        <w:t>| Field     | Type          | Null | Key | Default | Extra          |</w:t>
-      </w:r>
-    </w:p>
-    <w:p>
-      <w:pPr>
-        <w:rPr>
-          <w:rFonts w:ascii="Verdana" w:hAnsi="Verdana"/>
-          <w:color w:val="000000"/>
-          <w:sz w:val="20"/>
-          <w:szCs w:val="20"/>
-          <w:shd w:val="clear" w:color="auto" w:fill="FEFEF2"/>
-        </w:rPr>
-      </w:pPr>
-      <w:r>
-        <w:rPr>
-          <w:rFonts w:ascii="Verdana" w:hAnsi="Verdana"/>
-          <w:color w:val="000000"/>
-          <w:sz w:val="20"/>
-          <w:szCs w:val="20"/>
-          <w:shd w:val="clear" w:color="auto" w:fill="FEFEF2"/>
-        </w:rPr>
-        <w:t>+-----------+---------------+------+-----+---------+----------------+</w:t>
-      </w:r>
-    </w:p>
-    <w:p>
-      <w:pPr>
-        <w:rPr>
-          <w:rFonts w:ascii="Verdana" w:hAnsi="Verdana"/>
-          <w:color w:val="000000"/>
-          <w:sz w:val="20"/>
-          <w:szCs w:val="20"/>
-          <w:shd w:val="clear" w:color="auto" w:fill="FEFEF2"/>
-        </w:rPr>
-      </w:pPr>
-      <w:r>
-        <w:rPr>
-          <w:rFonts w:ascii="Verdana" w:hAnsi="Verdana"/>
-          <w:color w:val="000000"/>
-          <w:sz w:val="20"/>
-          <w:szCs w:val="20"/>
-          <w:shd w:val="clear" w:color="auto" w:fill="FEFEF2"/>
-        </w:rPr>
-        <w:t>| id        | int(11)       | NO   | PRI | NULL    | auto_increment |</w:t>
-      </w:r>
-    </w:p>
-    <w:p>
-      <w:pPr>
-        <w:rPr>
-          <w:rFonts w:ascii="Verdana" w:hAnsi="Verdana"/>
-          <w:color w:val="000000"/>
-          <w:sz w:val="20"/>
-          <w:szCs w:val="20"/>
-          <w:shd w:val="clear" w:color="auto" w:fill="FEFEF2"/>
-        </w:rPr>
-      </w:pPr>
-      <w:r>
-        <w:rPr>
-          <w:rFonts w:ascii="Verdana" w:hAnsi="Verdana"/>
-          <w:color w:val="000000"/>
-          <w:sz w:val="20"/>
-          <w:szCs w:val="20"/>
-          <w:shd w:val="clear" w:color="auto" w:fill="FEFEF2"/>
-        </w:rPr>
-        <w:t>| uid       | varchar(255)  | NO   |     | NULL    |                |</w:t>
-      </w:r>
-    </w:p>
-    <w:p>
-      <w:pPr>
-        <w:rPr>
-          <w:rFonts w:ascii="Verdana" w:hAnsi="Verdana"/>
-          <w:color w:val="000000"/>
-          <w:sz w:val="20"/>
-          <w:szCs w:val="20"/>
-          <w:shd w:val="clear" w:color="auto" w:fill="FEFEF2"/>
-        </w:rPr>
-      </w:pPr>
-      <w:r>
-        <w:rPr>
-          <w:rFonts w:ascii="Verdana" w:hAnsi="Verdana"/>
-          <w:color w:val="000000"/>
-          <w:sz w:val="20"/>
-          <w:szCs w:val="20"/>
-          <w:shd w:val="clear" w:color="auto" w:fill="FEFEF2"/>
-        </w:rPr>
-        <w:t>| node_guid | varchar(255)  | NO   |     | NULL    |                |</w:t>
-      </w:r>
-    </w:p>
-    <w:p>
-      <w:pPr>
-        <w:rPr>
-          <w:rFonts w:ascii="Verdana" w:hAnsi="Verdana"/>
-          <w:color w:val="000000"/>
-          <w:sz w:val="20"/>
-          <w:szCs w:val="20"/>
-          <w:shd w:val="clear" w:color="auto" w:fill="FEFEF2"/>
-        </w:rPr>
-      </w:pPr>
-      <w:r>
-        <w:rPr>
-          <w:rFonts w:ascii="Verdana" w:hAnsi="Verdana"/>
-          <w:color w:val="000000"/>
-          <w:sz w:val="20"/>
-          <w:szCs w:val="20"/>
-          <w:shd w:val="clear" w:color="auto" w:fill="FEFEF2"/>
-        </w:rPr>
-        <w:t>| node_name | varchar(255)  | NO   |     | NULL    |                |</w:t>
-      </w:r>
-    </w:p>
-    <w:p>
-      <w:pPr>
-        <w:rPr>
-          <w:rFonts w:ascii="Verdana" w:hAnsi="Verdana"/>
-          <w:color w:val="000000"/>
-          <w:sz w:val="20"/>
-          <w:szCs w:val="20"/>
-          <w:shd w:val="clear" w:color="auto" w:fill="FEFEF2"/>
-        </w:rPr>
-      </w:pPr>
-      <w:r>
-        <w:rPr>
-          <w:rFonts w:ascii="Verdana" w:hAnsi="Verdana"/>
-          <w:color w:val="000000"/>
-          <w:sz w:val="20"/>
-          <w:szCs w:val="20"/>
-          <w:shd w:val="clear" w:color="auto" w:fill="FEFEF2"/>
-        </w:rPr>
-        <w:t>| pos_x     | decimal(11,3) | NO   |     | NULL    |                |</w:t>
-      </w:r>
-    </w:p>
-    <w:p>
-      <w:pPr>
-        <w:rPr>
-          <w:rFonts w:ascii="Verdana" w:hAnsi="Verdana"/>
-          <w:color w:val="000000"/>
-          <w:sz w:val="20"/>
-          <w:szCs w:val="20"/>
-          <w:shd w:val="clear" w:color="auto" w:fill="FEFEF2"/>
-        </w:rPr>
-      </w:pPr>
-      <w:r>
-        <w:rPr>
-          <w:rFonts w:ascii="Verdana" w:hAnsi="Verdana"/>
-          <w:color w:val="000000"/>
-          <w:sz w:val="20"/>
-          <w:szCs w:val="20"/>
-          <w:shd w:val="clear" w:color="auto" w:fill="FEFEF2"/>
-        </w:rPr>
-        <w:t>| pos_y     | decimal(11,3) | NO   |     | NULL    |                |</w:t>
-      </w:r>
-    </w:p>
-    <w:p>
-      <w:pPr>
-        <w:rPr>
-          <w:rFonts w:ascii="Verdana" w:hAnsi="Verdana"/>
-          <w:color w:val="000000"/>
-          <w:sz w:val="20"/>
-          <w:szCs w:val="20"/>
-          <w:shd w:val="clear" w:color="auto" w:fill="FEFEF2"/>
-        </w:rPr>
-      </w:pPr>
-      <w:r>
-        <w:rPr>
-          <w:rFonts w:ascii="Verdana" w:hAnsi="Verdana"/>
-          <w:color w:val="000000"/>
-          <w:sz w:val="20"/>
-          <w:szCs w:val="20"/>
-          <w:shd w:val="clear" w:color="auto" w:fill="FEFEF2"/>
-        </w:rPr>
-        <w:t>+-----------+---------------+------+-----+---------+----------------+</w:t>
-      </w:r>
-    </w:p>
-    <w:p>
-      <w:pPr>
-        <w:rPr>
-          <w:rFonts w:ascii="Verdana" w:hAnsi="Verdana"/>
-          <w:color w:val="000000"/>
-          <w:sz w:val="20"/>
-          <w:szCs w:val="20"/>
-          <w:shd w:val="clear" w:color="auto" w:fill="FEFEF2"/>
-        </w:rPr>
-      </w:pPr>
-      <w:r>
-        <w:rPr>
-          <w:rFonts w:ascii="Verdana" w:hAnsi="Verdana"/>
-          <w:color w:val="000000"/>
-          <w:sz w:val="20"/>
-          <w:szCs w:val="20"/>
-          <w:shd w:val="clear" w:color="auto" w:fill="FEFEF2"/>
-        </w:rPr>
-        <w:t>6 rows in set (0.00 sec)</w:t>
-      </w:r>
-    </w:p>
-    <w:p>
-      <w:pPr>
-        <w:rPr>
-          <w:rFonts w:ascii="Verdana" w:hAnsi="Verdana"/>
-          <w:color w:val="000000"/>
-          <w:sz w:val="20"/>
-          <w:szCs w:val="20"/>
-          <w:shd w:val="clear" w:color="auto" w:fill="FEFEF2"/>
-        </w:rPr>
-      </w:pPr>
-    </w:p>
-    <w:p>
-      <w:pPr>
-        <w:rPr>
-          <w:rFonts w:ascii="Verdana" w:hAnsi="Verdana"/>
-          <w:color w:val="000000"/>
-          <w:sz w:val="20"/>
-          <w:szCs w:val="20"/>
-          <w:shd w:val="clear" w:color="auto" w:fill="FEFEF2"/>
-        </w:rPr>
-      </w:pPr>
-      <w:r>
-        <w:rPr>
-          <w:rFonts w:ascii="Verdana" w:hAnsi="Verdana"/>
-          <w:color w:val="000000"/>
-          <w:sz w:val="20"/>
-          <w:szCs w:val="20"/>
-          <w:shd w:val="clear" w:color="auto" w:fill="FEFEF2"/>
-        </w:rPr>
-        <w:t>mysql&gt; select * from b_attention</w:t>
-      </w:r>
-      <w:r>
-        <w:rPr>
-          <w:rFonts w:ascii="Verdana" w:hAnsi="Verdana" w:hint="eastAsia"/>
-          <w:color w:val="000000"/>
-          <w:sz w:val="20"/>
-          <w:szCs w:val="20"/>
-          <w:shd w:val="clear" w:color="auto" w:fill="FEFEF2"/>
-        </w:rPr>
-        <w:t>;</w:t>
-      </w:r>
-    </w:p>
-    <w:p>
-      <w:pPr>
-        <w:rPr>
-          <w:rFonts w:ascii="Verdana" w:hAnsi="Verdana"/>
-          <w:color w:val="000000"/>
-          <w:sz w:val="20"/>
-          <w:szCs w:val="20"/>
-          <w:shd w:val="clear" w:color="auto" w:fill="FEFEF2"/>
-        </w:rPr>
-      </w:pPr>
-      <w:r>
-        <w:rPr>
-          <w:rFonts w:ascii="Verdana" w:hAnsi="Verdana"/>
-          <w:color w:val="000000"/>
-          <w:sz w:val="20"/>
-          <w:szCs w:val="20"/>
-          <w:shd w:val="clear" w:color="auto" w:fill="FEFEF2"/>
-        </w:rPr>
-        <w:t>+----+----------------------------------+----------------------------------+-----------+---------+---------+</w:t>
-      </w:r>
-    </w:p>
-    <w:p>
-      <w:pPr>
-        <w:rPr>
-          <w:rFonts w:ascii="Verdana" w:hAnsi="Verdana"/>
-          <w:color w:val="000000"/>
-          <w:sz w:val="20"/>
-          <w:szCs w:val="20"/>
-          <w:shd w:val="clear" w:color="auto" w:fill="FEFEF2"/>
-        </w:rPr>
-      </w:pPr>
-      <w:r>
-        <w:rPr>
-          <w:rFonts w:ascii="Verdana" w:hAnsi="Verdana"/>
-          <w:color w:val="000000"/>
-          <w:sz w:val="20"/>
-          <w:szCs w:val="20"/>
-          <w:shd w:val="clear" w:color="auto" w:fill="FEFEF2"/>
-        </w:rPr>
-        <w:t>| id | uid                              | node_guid                        | node_name | pos_x   | pos_y   |</w:t>
-      </w:r>
-    </w:p>
-    <w:p>
-      <w:pPr>
-        <w:rPr>
-          <w:rFonts w:ascii="Verdana" w:hAnsi="Verdana"/>
-          <w:color w:val="000000"/>
-          <w:sz w:val="20"/>
-          <w:szCs w:val="20"/>
-          <w:shd w:val="clear" w:color="auto" w:fill="FEFEF2"/>
-        </w:rPr>
-      </w:pPr>
-      <w:r>
-        <w:rPr>
-          <w:rFonts w:ascii="Verdana" w:hAnsi="Verdana"/>
-          <w:color w:val="000000"/>
-          <w:sz w:val="20"/>
-          <w:szCs w:val="20"/>
-          <w:shd w:val="clear" w:color="auto" w:fill="FEFEF2"/>
-        </w:rPr>
-        <w:t>+----+----------------------------------+----------------------------------+-----------+---------+---------+</w:t>
-      </w:r>
-    </w:p>
-    <w:p>
-      <w:pPr>
-        <w:rPr>
-          <w:rFonts w:ascii="Verdana" w:hAnsi="Verdana"/>
-          <w:color w:val="000000"/>
-          <w:sz w:val="20"/>
-          <w:szCs w:val="20"/>
-          <w:shd w:val="clear" w:color="auto" w:fill="FEFEF2"/>
-        </w:rPr>
-      </w:pPr>
-      <w:r>
-        <w:rPr>
-          <w:rFonts w:ascii="Verdana" w:hAnsi="Verdana"/>
-          <w:color w:val="000000"/>
-          <w:sz w:val="20"/>
-          <w:szCs w:val="20"/>
-          <w:shd w:val="clear" w:color="auto" w:fill="FEFEF2"/>
-        </w:rPr>
-        <w:t>|  1 | 3bc6e842f63d5e5a35942fac4de8cd01 | 5fb0797c40d4c8194824d346b97ea679 | 1?        | 230.000 | 320.000 |</w:t>
-      </w:r>
-    </w:p>
-    <w:p>
-      <w:pPr>
-        <w:rPr>
-          <w:rFonts w:ascii="Verdana" w:hAnsi="Verdana"/>
-          <w:color w:val="000000"/>
-          <w:sz w:val="20"/>
-          <w:szCs w:val="20"/>
-          <w:shd w:val="clear" w:color="auto" w:fill="FEFEF2"/>
-        </w:rPr>
-      </w:pPr>
-      <w:r>
-        <w:rPr>
-          <w:rFonts w:ascii="Verdana" w:hAnsi="Verdana"/>
-          <w:color w:val="000000"/>
-          <w:sz w:val="20"/>
-          <w:szCs w:val="20"/>
-          <w:shd w:val="clear" w:color="auto" w:fill="FEFEF2"/>
-        </w:rPr>
-        <w:t>|  2 | 3bc6e842f63d5e5a35942fac4de8cd01 | 7ffab38a22fbb8c1350c0e74334ae5f9 | 2?        | 422.000 | 138.000 |</w:t>
-      </w:r>
-    </w:p>
-    <w:p>
-      <w:pPr>
-        <w:rPr>
-          <w:rFonts w:ascii="Verdana" w:hAnsi="Verdana"/>
-          <w:color w:val="000000"/>
-          <w:sz w:val="20"/>
-          <w:szCs w:val="20"/>
-          <w:shd w:val="clear" w:color="auto" w:fill="FEFEF2"/>
-        </w:rPr>
-      </w:pPr>
-      <w:r>
-        <w:rPr>
-          <w:rFonts w:ascii="Verdana" w:hAnsi="Verdana"/>
-          <w:color w:val="000000"/>
-          <w:sz w:val="20"/>
-          <w:szCs w:val="20"/>
-          <w:shd w:val="clear" w:color="auto" w:fill="FEFEF2"/>
-        </w:rPr>
-        <w:t>|  3 | 3bc6e842f63d5e5a35942fac4de8cd01 | 2fed668146dfe3d7afc22a33cb369ec2 | 3???      | 183.000 |  84.000 |</w:t>
+        <w:t>2fed668146dfe3d7afc22a33cb369ec2 | 3???      | 183.000 |  84.000 |</w:t>
       </w:r>
     </w:p>
     <w:p>
@@ -5587,7 +5779,6 @@
           <w:szCs w:val="20"/>
           <w:shd w:val="clear" w:color="auto" w:fill="FEFEF2"/>
         </w:rPr>
-        <w:lastRenderedPageBreak/>
         <w:t>+----+</w:t>
       </w:r>
     </w:p>
@@ -6688,6 +6879,7 @@
         <w:rPr>
           <w:rFonts w:hint="eastAsia"/>
         </w:rPr>
+        <w:lastRenderedPageBreak/>
         <w:t>单例模式：</w:t>
       </w:r>
     </w:p>
@@ -7115,7 +7307,6 @@
           <w:sz w:val="24"/>
           <w:szCs w:val="24"/>
         </w:rPr>
-        <w:lastRenderedPageBreak/>
         <w:t>    }</w:t>
       </w:r>
     </w:p>
@@ -7857,6 +8048,7 @@
           <w:szCs w:val="21"/>
           <w:shd w:val="clear" w:color="auto" w:fill="FFFFFF"/>
         </w:rPr>
+        <w:lastRenderedPageBreak/>
         <w:t>JAVA离不开业务逻辑，而C++可以离开业务为JAVA们服务……</w:t>
       </w:r>
       <w:r>
@@ -7919,10 +8111,9 @@
           <w:szCs w:val="21"/>
           <w:shd w:val="clear" w:color="auto" w:fill="FFFFFF"/>
         </w:rPr>
-        <w:lastRenderedPageBreak/>
         <w:t>3：还有一点就是效率问题：JAVA更注重于</w:t>
       </w:r>
-      <w:hyperlink r:id="rId12" w:tgtFrame="_blank" w:history="1">
+      <w:hyperlink r:id="rId15" w:tgtFrame="_blank" w:history="1">
         <w:r>
           <w:rPr>
             <w:rStyle w:val="a8"/>
@@ -7943,7 +8134,7 @@
         </w:rPr>
         <w:t>的思想(为了完全</w:t>
       </w:r>
-      <w:hyperlink r:id="rId13" w:tgtFrame="_blank" w:history="1">
+      <w:hyperlink r:id="rId16" w:tgtFrame="_blank" w:history="1">
         <w:r>
           <w:rPr>
             <w:rStyle w:val="a8"/>
@@ -8017,7 +8208,7 @@
         </w:rPr>
         <w:t>java因为是运行在虚拟机上，不需要考虑</w:t>
       </w:r>
-      <w:hyperlink r:id="rId14" w:tgtFrame="_blank" w:history="1">
+      <w:hyperlink r:id="rId17" w:tgtFrame="_blank" w:history="1">
         <w:r>
           <w:rPr>
             <w:rStyle w:val="a8"/>
@@ -8034,7 +8225,7 @@
         </w:rPr>
         <w:t>和</w:t>
       </w:r>
-      <w:hyperlink r:id="rId15" w:tgtFrame="_blank" w:history="1">
+      <w:hyperlink r:id="rId18" w:tgtFrame="_blank" w:history="1">
         <w:r>
           <w:rPr>
             <w:rStyle w:val="a8"/>
@@ -8095,7 +8286,7 @@
         <w:br/>
         <w:t xml:space="preserve">6. </w:t>
       </w:r>
-      <w:hyperlink r:id="rId16" w:tgtFrame="_blank" w:history="1">
+      <w:hyperlink r:id="rId19" w:tgtFrame="_blank" w:history="1">
         <w:r>
           <w:rPr>
             <w:rStyle w:val="a8"/>
@@ -8112,7 +8303,7 @@
         </w:rPr>
         <w:t>：java内建了丰富的</w:t>
       </w:r>
-      <w:hyperlink r:id="rId17" w:tgtFrame="_blank" w:history="1">
+      <w:hyperlink r:id="rId20" w:tgtFrame="_blank" w:history="1">
         <w:r>
           <w:rPr>
             <w:rStyle w:val="a8"/>
@@ -8129,7 +8320,7 @@
         </w:rPr>
         <w:t>：列表，集合等等（很久没用java了，有些记不太清）。而c++则用“模板”同样提供了各种</w:t>
       </w:r>
-      <w:hyperlink r:id="rId18" w:tgtFrame="_blank" w:history="1">
+      <w:hyperlink r:id="rId21" w:tgtFrame="_blank" w:history="1">
         <w:r>
           <w:rPr>
             <w:rStyle w:val="a8"/>
@@ -8196,7 +8387,7 @@
         </w:rPr>
         <w:t>在</w:t>
       </w:r>
-      <w:hyperlink r:id="rId19" w:tgtFrame="_blank" w:history="1">
+      <w:hyperlink r:id="rId22" w:tgtFrame="_blank" w:history="1">
         <w:r>
           <w:rPr>
             <w:rStyle w:val="a8"/>
@@ -8314,7 +8505,6 @@
         <w:rPr>
           <w:rFonts w:hint="eastAsia"/>
         </w:rPr>
-        <w:lastRenderedPageBreak/>
         <w:t>精度</w:t>
       </w:r>
       <w:r>
@@ -8627,6 +8817,7 @@
           <w:sz w:val="24"/>
           <w:szCs w:val="24"/>
         </w:rPr>
+        <w:lastRenderedPageBreak/>
         <w:t>a[1]=new int[5] ; // 第二维第一个元素指向 5 个整型数</w:t>
       </w:r>
     </w:p>
@@ -8924,7 +9115,6 @@
           <w:rFonts w:ascii="微软雅黑" w:eastAsia="微软雅黑" w:hAnsi="微软雅黑" w:hint="eastAsia"/>
           <w:color w:val="333333"/>
         </w:rPr>
-        <w:lastRenderedPageBreak/>
         <w:t>method(A a);//a是A类型的对象</w:t>
       </w:r>
     </w:p>
@@ -9105,7 +9295,7 @@
         <w:br/>
         <w:t>Java虚拟机就是去运行.</w:t>
       </w:r>
-      <w:hyperlink r:id="rId20" w:tgtFrame="_blank" w:history="1">
+      <w:hyperlink r:id="rId23" w:tgtFrame="_blank" w:history="1">
         <w:r>
           <w:rPr>
             <w:rStyle w:val="a8"/>
@@ -9195,7 +9385,7 @@
         </w:rPr>
         <w:t> </w:t>
       </w:r>
-      <w:hyperlink r:id="rId21" w:tgtFrame="_blank" w:history="1">
+      <w:hyperlink r:id="rId24" w:tgtFrame="_blank" w:history="1">
         <w:r>
           <w:rPr>
             <w:rStyle w:val="a8"/>
@@ -9235,6 +9425,7 @@
           <w:szCs w:val="21"/>
           <w:shd w:val="clear" w:color="auto" w:fill="FFFFFF"/>
         </w:rPr>
+        <w:lastRenderedPageBreak/>
         <w:t>这里导入的util文件夹，里面所有的类是不是全部用到暂且不论</w:t>
       </w:r>
       <w:r>
@@ -9286,7 +9477,7 @@
         </w:rPr>
         <w:t> </w:t>
       </w:r>
-      <w:hyperlink r:id="rId22" w:tgtFrame="_blank" w:history="1">
+      <w:hyperlink r:id="rId25" w:tgtFrame="_blank" w:history="1">
         <w:r>
           <w:rPr>
             <w:rStyle w:val="a8"/>
@@ -9328,7 +9519,7 @@
         </w:rPr>
         <w:t>这里明确指的就是Date这个类，是</w:t>
       </w:r>
-      <w:hyperlink r:id="rId23" w:tgtFrame="_blank" w:history="1">
+      <w:hyperlink r:id="rId26" w:tgtFrame="_blank" w:history="1">
         <w:r>
           <w:rPr>
             <w:rStyle w:val="a8"/>
@@ -9349,18 +9540,7 @@
           <w:szCs w:val="21"/>
           <w:shd w:val="clear" w:color="auto" w:fill="FFFFFF"/>
         </w:rPr>
-        <w:t>这个包里面的类。因为有许多的包同样有</w:t>
-      </w:r>
-      <w:r>
-        <w:rPr>
-          <w:rFonts w:ascii="微软雅黑" w:eastAsia="微软雅黑" w:hAnsi="微软雅黑" w:hint="eastAsia"/>
-          <w:color w:val="333333"/>
-          <w:sz w:val="21"/>
-          <w:szCs w:val="21"/>
-          <w:shd w:val="clear" w:color="auto" w:fill="FFFFFF"/>
-        </w:rPr>
-        <w:lastRenderedPageBreak/>
-        <w:t>Date为名称的类。</w:t>
+        <w:t>这个包里面的类。因为有许多的包同样有Date为名称的类。</w:t>
       </w:r>
       <w:r>
         <w:rPr>
@@ -10373,6 +10553,7 @@
           <w:rFonts w:ascii="微软雅黑" w:eastAsia="微软雅黑" w:hAnsi="微软雅黑"/>
           <w:color w:val="333333"/>
         </w:rPr>
+        <w:lastRenderedPageBreak/>
         <w:t>1，成员变量所属于对象。所以也称为实例变量。</w:t>
       </w:r>
     </w:p>
@@ -10427,7 +10608,6 @@
           <w:rFonts w:ascii="微软雅黑" w:eastAsia="微软雅黑" w:hAnsi="微软雅黑" w:hint="eastAsia"/>
           <w:color w:val="333333"/>
         </w:rPr>
-        <w:lastRenderedPageBreak/>
         <w:t>静态变量存在于方法区中。</w:t>
       </w:r>
     </w:p>
@@ -10904,6 +11084,7 @@
           <w:sz w:val="24"/>
           <w:szCs w:val="24"/>
         </w:rPr>
+        <w:lastRenderedPageBreak/>
         <w:t>E</w:t>
       </w:r>
       <w:r>
@@ -11030,7 +11211,6 @@
           <w:sz w:val="24"/>
           <w:szCs w:val="24"/>
         </w:rPr>
-        <w:lastRenderedPageBreak/>
         <w:t>C</w:t>
       </w:r>
       <w:r>
@@ -11332,7 +11512,7 @@
           <w:szCs w:val="36"/>
         </w:rPr>
       </w:pPr>
-      <w:hyperlink r:id="rId24" w:history="1">
+      <w:hyperlink r:id="rId27" w:history="1">
         <w:r>
           <w:rPr>
             <w:rStyle w:val="a8"/>
@@ -11640,7 +11820,7 @@
             <wp:extent cx="190500" cy="190500"/>
             <wp:effectExtent l="0" t="0" r="0" b="0"/>
             <wp:docPr id="10" name="图片 10" descr="复制代码">
-              <a:hlinkClick xmlns:a="http://schemas.openxmlformats.org/drawingml/2006/main" r:id="rId25" tooltip="&quot;复制代码&quot;"/>
+              <a:hlinkClick xmlns:a="http://schemas.openxmlformats.org/drawingml/2006/main" r:id="rId28" tooltip="&quot;复制代码&quot;"/>
             </wp:docPr>
             <wp:cNvGraphicFramePr>
               <a:graphicFrameLocks xmlns:a="http://schemas.openxmlformats.org/drawingml/2006/main" noChangeAspect="1"/>
@@ -11650,14 +11830,14 @@
                 <pic:pic xmlns:pic="http://schemas.openxmlformats.org/drawingml/2006/picture">
                   <pic:nvPicPr>
                     <pic:cNvPr id="0" name="Picture 1" descr="复制代码">
-                      <a:hlinkClick r:id="rId25" tooltip="&quot;复制代码&quot;"/>
+                      <a:hlinkClick r:id="rId28" tooltip="&quot;复制代码&quot;"/>
                     </pic:cNvPr>
                     <pic:cNvPicPr>
                       <a:picLocks noChangeAspect="1" noChangeArrowheads="1"/>
                     </pic:cNvPicPr>
                   </pic:nvPicPr>
                   <pic:blipFill>
-                    <a:blip r:embed="rId26">
+                    <a:blip r:embed="rId29">
                       <a:extLst>
                         <a:ext uri="{28A0092B-C50C-407E-A947-70E740481C1C}">
                           <a14:useLocalDpi xmlns:a14="http://schemas.microsoft.com/office/drawing/2010/main" val="0"/>
@@ -11788,6 +11968,7 @@
         <w:rPr>
           <w:color w:val="008080"/>
         </w:rPr>
+        <w:lastRenderedPageBreak/>
         <w:t xml:space="preserve"> 4</w:t>
       </w:r>
       <w:r>
@@ -12097,7 +12278,6 @@
         <w:rPr>
           <w:color w:val="008080"/>
         </w:rPr>
-        <w:lastRenderedPageBreak/>
         <w:t>13</w:t>
       </w:r>
       <w:r>
@@ -12670,7 +12850,7 @@
             <wp:extent cx="190500" cy="190500"/>
             <wp:effectExtent l="0" t="0" r="0" b="0"/>
             <wp:docPr id="9" name="图片 9" descr="复制代码">
-              <a:hlinkClick xmlns:a="http://schemas.openxmlformats.org/drawingml/2006/main" r:id="rId25" tooltip="&quot;复制代码&quot;"/>
+              <a:hlinkClick xmlns:a="http://schemas.openxmlformats.org/drawingml/2006/main" r:id="rId28" tooltip="&quot;复制代码&quot;"/>
             </wp:docPr>
             <wp:cNvGraphicFramePr>
               <a:graphicFrameLocks xmlns:a="http://schemas.openxmlformats.org/drawingml/2006/main" noChangeAspect="1"/>
@@ -12680,14 +12860,14 @@
                 <pic:pic xmlns:pic="http://schemas.openxmlformats.org/drawingml/2006/picture">
                   <pic:nvPicPr>
                     <pic:cNvPr id="0" name="Picture 2" descr="复制代码">
-                      <a:hlinkClick r:id="rId25" tooltip="&quot;复制代码&quot;"/>
+                      <a:hlinkClick r:id="rId28" tooltip="&quot;复制代码&quot;"/>
                     </pic:cNvPr>
                     <pic:cNvPicPr>
                       <a:picLocks noChangeAspect="1" noChangeArrowheads="1"/>
                     </pic:cNvPicPr>
                   </pic:nvPicPr>
                   <pic:blipFill>
-                    <a:blip r:embed="rId26">
+                    <a:blip r:embed="rId29">
                       <a:extLst>
                         <a:ext uri="{28A0092B-C50C-407E-A947-70E740481C1C}">
                           <a14:useLocalDpi xmlns:a14="http://schemas.microsoft.com/office/drawing/2010/main" val="0"/>
@@ -13319,6 +13499,7 @@
           <w:sz w:val="18"/>
           <w:szCs w:val="18"/>
         </w:rPr>
+        <w:lastRenderedPageBreak/>
         <w:t>看一下源码大家都会明白，对于</w:t>
       </w:r>
       <w:r>
@@ -13831,7 +14012,6 @@
           <w:sz w:val="18"/>
           <w:szCs w:val="18"/>
         </w:rPr>
-        <w:lastRenderedPageBreak/>
         <w:t>否则为</w:t>
       </w:r>
       <w:r>
@@ -15028,6 +15208,7 @@
                 <w:rFonts w:hint="eastAsia"/>
                 <w:color w:val="333333"/>
               </w:rPr>
+              <w:lastRenderedPageBreak/>
               <w:t>ASSERT_EQ(</w:t>
             </w:r>
             <w:r>
@@ -15727,7 +15908,6 @@
                 <w:rFonts w:hint="eastAsia"/>
                 <w:color w:val="333333"/>
               </w:rPr>
-              <w:lastRenderedPageBreak/>
               <w:t>ASSERT_LE(</w:t>
             </w:r>
             <w:r>
@@ -17128,7 +17308,7 @@
                     </pic:cNvPicPr>
                   </pic:nvPicPr>
                   <pic:blipFill>
-                    <a:blip r:embed="rId27">
+                    <a:blip r:embed="rId30">
                       <a:extLst>
                         <a:ext uri="{28A0092B-C50C-407E-A947-70E740481C1C}">
                           <a14:useLocalDpi xmlns:a14="http://schemas.microsoft.com/office/drawing/2010/main" val="0"/>
@@ -17471,7 +17651,7 @@
                     </pic:cNvPicPr>
                   </pic:nvPicPr>
                   <pic:blipFill>
-                    <a:blip r:embed="rId28">
+                    <a:blip r:embed="rId31">
                       <a:extLst>
                         <a:ext uri="{28A0092B-C50C-407E-A947-70E740481C1C}">
                           <a14:useLocalDpi xmlns:a14="http://schemas.microsoft.com/office/drawing/2010/main" val="0"/>
@@ -19789,7 +19969,7 @@
                     <pic:cNvPicPr/>
                   </pic:nvPicPr>
                   <pic:blipFill>
-                    <a:blip r:embed="rId29"/>
+                    <a:blip r:embed="rId32"/>
                     <a:stretch>
                       <a:fillRect/>
                     </a:stretch>
@@ -22117,7 +22297,7 @@
                     <pic:cNvPicPr/>
                   </pic:nvPicPr>
                   <pic:blipFill>
-                    <a:blip r:embed="rId30"/>
+                    <a:blip r:embed="rId33"/>
                     <a:stretch>
                       <a:fillRect/>
                     </a:stretch>
@@ -22224,7 +22404,7 @@
                     <pic:cNvPicPr/>
                   </pic:nvPicPr>
                   <pic:blipFill>
-                    <a:blip r:embed="rId31"/>
+                    <a:blip r:embed="rId34"/>
                     <a:stretch>
                       <a:fillRect/>
                     </a:stretch>
@@ -22365,7 +22545,7 @@
                     </pic:cNvPicPr>
                   </pic:nvPicPr>
                   <pic:blipFill>
-                    <a:blip r:embed="rId32" cstate="print">
+                    <a:blip r:embed="rId35" cstate="print">
                       <a:extLst>
                         <a:ext uri="{28A0092B-C50C-407E-A947-70E740481C1C}">
                           <a14:useLocalDpi xmlns:a14="http://schemas.microsoft.com/office/drawing/2010/main" val="0"/>
@@ -22500,7 +22680,7 @@
                     <pic:cNvPicPr/>
                   </pic:nvPicPr>
                   <pic:blipFill>
-                    <a:blip r:embed="rId33"/>
+                    <a:blip r:embed="rId36"/>
                     <a:stretch>
                       <a:fillRect/>
                     </a:stretch>
@@ -22543,7 +22723,7 @@
                     <pic:cNvPicPr/>
                   </pic:nvPicPr>
                   <pic:blipFill>
-                    <a:blip r:embed="rId34"/>
+                    <a:blip r:embed="rId37"/>
                     <a:stretch>
                       <a:fillRect/>
                     </a:stretch>
@@ -23605,7 +23785,7 @@
                     </pic:cNvPicPr>
                   </pic:nvPicPr>
                   <pic:blipFill>
-                    <a:blip r:embed="rId35">
+                    <a:blip r:embed="rId38">
                       <a:extLst>
                         <a:ext uri="{28A0092B-C50C-407E-A947-70E740481C1C}">
                           <a14:useLocalDpi xmlns:a14="http://schemas.microsoft.com/office/drawing/2010/main" val="0"/>
@@ -23684,7 +23864,7 @@
                     </pic:cNvPicPr>
                   </pic:nvPicPr>
                   <pic:blipFill>
-                    <a:blip r:embed="rId36">
+                    <a:blip r:embed="rId39">
                       <a:extLst>
                         <a:ext uri="{28A0092B-C50C-407E-A947-70E740481C1C}">
                           <a14:useLocalDpi xmlns:a14="http://schemas.microsoft.com/office/drawing/2010/main" val="0"/>
@@ -25421,7 +25601,7 @@
         </w:rPr>
         <w:t>由于Python是使用缩进来标识代码块，因此，不像</w:t>
       </w:r>
-      <w:hyperlink r:id="rId37" w:tgtFrame="_blank" w:history="1">
+      <w:hyperlink r:id="rId40" w:tgtFrame="_blank" w:history="1">
         <w:r>
           <w:rPr>
             <w:rStyle w:val="a8"/>
@@ -27238,6 +27418,7 @@
       <w:pPr>
         <w:rPr>
           <w:rStyle w:val="fontstyle01"/>
+          <w:rFonts w:hint="eastAsia"/>
         </w:rPr>
       </w:pPr>
       <w:r>
@@ -27356,6 +27537,7 @@
       <w:pPr>
         <w:rPr>
           <w:rStyle w:val="fontstyle01"/>
+          <w:rFonts w:hint="eastAsia"/>
         </w:rPr>
       </w:pPr>
     </w:p>
@@ -27369,6 +27551,7 @@
       <w:r>
         <w:rPr>
           <w:rStyle w:val="fontstyle11"/>
+          <w:rFonts w:hint="default"/>
         </w:rPr>
         <w:t>simple-todo笔记：</w:t>
       </w:r>
@@ -27389,11 +27572,12 @@
       <w:r>
         <w:rPr>
           <w:rStyle w:val="fontstyle11"/>
+          <w:rFonts w:hint="default"/>
         </w:rPr>
         <w:lastRenderedPageBreak/>
         <w:t>教程地址：</w:t>
       </w:r>
-      <w:hyperlink r:id="rId38" w:history="1">
+      <w:hyperlink r:id="rId41" w:history="1">
         <w:r>
           <w:rPr>
             <w:rStyle w:val="a8"/>
@@ -27420,100 +27604,16 @@
       <w:r>
         <w:rPr>
           <w:rStyle w:val="fontstyle11"/>
-          <w:rFonts w:ascii="黑体" w:eastAsia="黑体" w:hAnsi="黑体"/>
-        </w:rPr>
-        <w:t>导入</w:t>
+          <w:rFonts w:ascii="黑体" w:eastAsia="黑体" w:hAnsi="黑体" w:hint="default"/>
+        </w:rPr>
+        <w:t>导入.sql的方法，1.安装mysql.2.用mysql cmdline client创建</w:t>
       </w:r>
       <w:r>
         <w:rPr>
           <w:rStyle w:val="fontstyle11"/>
           <w:rFonts w:ascii="黑体" w:eastAsia="黑体" w:hAnsi="黑体" w:hint="default"/>
         </w:rPr>
-        <w:t>.sql</w:t>
-      </w:r>
-      <w:r>
-        <w:rPr>
-          <w:rStyle w:val="fontstyle11"/>
-          <w:rFonts w:ascii="黑体" w:eastAsia="黑体" w:hAnsi="黑体"/>
-        </w:rPr>
-        <w:t>的方法，1.安装my</w:t>
-      </w:r>
-      <w:r>
-        <w:rPr>
-          <w:rStyle w:val="fontstyle11"/>
-          <w:rFonts w:ascii="黑体" w:eastAsia="黑体" w:hAnsi="黑体" w:hint="default"/>
-        </w:rPr>
-        <w:t>sql.2.</w:t>
-      </w:r>
-      <w:r>
-        <w:rPr>
-          <w:rStyle w:val="fontstyle11"/>
-          <w:rFonts w:ascii="黑体" w:eastAsia="黑体" w:hAnsi="黑体"/>
-        </w:rPr>
-        <w:t>用mysql</w:t>
-      </w:r>
-      <w:r>
-        <w:rPr>
-          <w:rStyle w:val="fontstyle11"/>
-          <w:rFonts w:ascii="黑体" w:eastAsia="黑体" w:hAnsi="黑体" w:hint="default"/>
-        </w:rPr>
-        <w:t xml:space="preserve"> </w:t>
-      </w:r>
-      <w:r>
-        <w:rPr>
-          <w:rStyle w:val="fontstyle11"/>
-          <w:rFonts w:ascii="黑体" w:eastAsia="黑体" w:hAnsi="黑体"/>
-        </w:rPr>
-        <w:t>c</w:t>
-      </w:r>
-      <w:r>
-        <w:rPr>
-          <w:rStyle w:val="fontstyle11"/>
-          <w:rFonts w:ascii="黑体" w:eastAsia="黑体" w:hAnsi="黑体" w:hint="default"/>
-        </w:rPr>
-        <w:t>mdline client</w:t>
-      </w:r>
-      <w:r>
-        <w:rPr>
-          <w:rStyle w:val="fontstyle11"/>
-          <w:rFonts w:ascii="黑体" w:eastAsia="黑体" w:hAnsi="黑体"/>
-        </w:rPr>
-        <w:t>创建</w:t>
-      </w:r>
-      <w:r>
-        <w:rPr>
-          <w:rStyle w:val="fontstyle11"/>
-          <w:rFonts w:ascii="黑体" w:eastAsia="黑体" w:hAnsi="黑体"/>
-        </w:rPr>
-        <w:t>名为t</w:t>
-      </w:r>
-      <w:r>
-        <w:rPr>
-          <w:rStyle w:val="fontstyle11"/>
-          <w:rFonts w:ascii="黑体" w:eastAsia="黑体" w:hAnsi="黑体" w:hint="default"/>
-        </w:rPr>
-        <w:t>odo</w:t>
-      </w:r>
-      <w:r>
-        <w:rPr>
-          <w:rStyle w:val="fontstyle11"/>
-          <w:rFonts w:ascii="黑体" w:eastAsia="黑体" w:hAnsi="黑体"/>
-        </w:rPr>
-        <w:t>的database，再导入</w:t>
-      </w:r>
-      <w:r>
-        <w:rPr>
-          <w:rStyle w:val="fontstyle11"/>
-          <w:rFonts w:ascii="黑体" w:eastAsia="黑体" w:hAnsi="黑体" w:hint="default"/>
-        </w:rPr>
-        <w:t>.sql</w:t>
-      </w:r>
-      <w:r>
-        <w:rPr>
-          <w:rStyle w:val="fontstyle11"/>
-          <w:rFonts w:ascii="黑体" w:eastAsia="黑体" w:hAnsi="黑体"/>
-        </w:rPr>
-        <w:t>（导入命令</w:t>
+        <w:t>名为todo的database，再导入.sql（导入命令</w:t>
       </w:r>
       <w:r>
         <w:rPr>
@@ -27569,30 +27669,16 @@
       <w:r>
         <w:rPr>
           <w:rStyle w:val="fontstyle11"/>
-          <w:rFonts w:ascii="黑体" w:eastAsia="黑体" w:hAnsi="黑体"/>
+          <w:rFonts w:ascii="黑体" w:eastAsia="黑体" w:hAnsi="黑体" w:hint="default"/>
         </w:rPr>
         <w:t>）</w:t>
-      </w:r>
-      <w:r>
-        <w:rPr>
-          <w:rStyle w:val="fontstyle11"/>
-          <w:rFonts w:ascii="黑体" w:eastAsia="黑体" w:hAnsi="黑体"/>
-        </w:rPr>
-        <w:t>没成功，直接进到todo的database里，然后把</w:t>
       </w:r>
       <w:r>
         <w:rPr>
           <w:rStyle w:val="fontstyle11"/>
           <w:rFonts w:ascii="黑体" w:eastAsia="黑体" w:hAnsi="黑体" w:hint="default"/>
         </w:rPr>
-        <w:t>.sql</w:t>
-      </w:r>
-      <w:r>
-        <w:rPr>
-          <w:rStyle w:val="fontstyle11"/>
-          <w:rFonts w:ascii="黑体" w:eastAsia="黑体" w:hAnsi="黑体"/>
-        </w:rPr>
-        <w:t>里面的东西直接复制出来粘到cmdline里就可以了。</w:t>
+        <w:t>没成功，直接进到todo的database里，然后把.sql里面的东西直接复制出来粘到cmdline里就可以了。</w:t>
       </w:r>
     </w:p>
     <w:p>
@@ -27612,37 +27698,9 @@
       <w:r>
         <w:rPr>
           <w:rStyle w:val="fontstyle11"/>
-          <w:rFonts w:ascii="黑体" w:eastAsia="黑体" w:hAnsi="黑体"/>
-        </w:rPr>
-        <w:t>要安装web</w:t>
-      </w:r>
-      <w:r>
-        <w:rPr>
-          <w:rStyle w:val="fontstyle11"/>
           <w:rFonts w:ascii="黑体" w:eastAsia="黑体" w:hAnsi="黑体" w:hint="default"/>
         </w:rPr>
-        <w:t>.py,</w:t>
-      </w:r>
-      <w:r>
-        <w:rPr>
-          <w:rStyle w:val="fontstyle11"/>
-          <w:rFonts w:ascii="黑体" w:eastAsia="黑体" w:hAnsi="黑体"/>
-        </w:rPr>
-        <w:t>网上下载，然后解压放到应用的文件根目录</w:t>
-      </w:r>
-      <w:r>
-        <w:rPr>
-          <w:rStyle w:val="fontstyle11"/>
-          <w:rFonts w:ascii="黑体" w:eastAsia="黑体" w:hAnsi="黑体" w:hint="default"/>
-        </w:rPr>
-        <w:t>,</w:t>
-      </w:r>
-      <w:r>
-        <w:rPr>
-          <w:rStyle w:val="fontstyle11"/>
-          <w:rFonts w:ascii="黑体" w:eastAsia="黑体" w:hAnsi="黑体"/>
-        </w:rPr>
-        <w:t>到powershell里</w:t>
+        <w:t>要安装web.py,网上下载，然后解压放到应用的文件根目录,到powershell里</w:t>
       </w:r>
       <w:r>
         <w:rPr>
@@ -27955,19 +28013,7 @@
           <w:szCs w:val="20"/>
           <w:shd w:val="clear" w:color="auto" w:fill="FFFFFF"/>
         </w:rPr>
-        <w:t>（没有样式</w:t>
-      </w:r>
-      <w:bookmarkStart w:id="1" w:name="_GoBack"/>
-      <w:bookmarkEnd w:id="1"/>
-      <w:r>
-        <w:rPr>
-          <w:rFonts w:ascii="Arial" w:hAnsi="Arial" w:cs="Arial" w:hint="eastAsia"/>
-          <w:color w:val="333333"/>
-          <w:sz w:val="20"/>
-          <w:szCs w:val="20"/>
-          <w:shd w:val="clear" w:color="auto" w:fill="FFFFFF"/>
-        </w:rPr>
-        <w:t>）</w:t>
+        <w:t>（没有样式）</w:t>
       </w:r>
       <w:r>
         <w:rPr>
@@ -28010,7 +28056,7 @@
         <w:ind w:firstLineChars="0"/>
         <w:rPr>
           <w:rStyle w:val="fontstyle11"/>
-          <w:rFonts w:ascii="黑体" w:eastAsia="黑体" w:hAnsi="黑体"/>
+          <w:rFonts w:ascii="黑体" w:eastAsia="黑体" w:hAnsi="黑体" w:hint="default"/>
         </w:rPr>
       </w:pPr>
       <w:r>
@@ -31633,7 +31679,7 @@
 </file>
 
 <file path=customXml/itemProps1.xml><?xml version="1.0" encoding="utf-8"?>
-<ds:datastoreItem xmlns:ds="http://schemas.openxmlformats.org/officeDocument/2006/customXml" ds:itemID="{FCE1D3C1-51CD-407A-A63B-9AC369558470}">
+<ds:datastoreItem xmlns:ds="http://schemas.openxmlformats.org/officeDocument/2006/customXml" ds:itemID="{9A33527F-4E95-4392-A567-693B3E169BA7}">
   <ds:schemaRefs>
     <ds:schemaRef ds:uri="http://schemas.openxmlformats.org/officeDocument/2006/bibliography"/>
   </ds:schemaRefs>

</xml_diff>